<commit_message>
Client and server code to retrieve language options and test arena bot templates from the database
Next I'll be working the client side code to hook up drop down and auto
changing of correct template bots for the user.
</commit_message>
<xml_diff>
--- a/Documentation/Bot!Battle! Overview.docx
+++ b/Documentation/Bot!Battle! Overview.docx
@@ -1,6 +1,6 @@
 
 <file path=word/document.xml><?xml version="1.0" encoding="utf-8"?>
-<w:document xmlns:wpc="http://schemas.microsoft.com/office/word/2010/wordprocessingCanvas" xmlns:mo="http://schemas.microsoft.com/office/mac/office/2008/main" xmlns:mc="http://schemas.openxmlformats.org/markup-compatibility/2006" xmlns:mv="urn:schemas-microsoft-com:mac:vml" xmlns:o="urn:schemas-microsoft-com:office:office" xmlns:r="http://schemas.openxmlformats.org/officeDocument/2006/relationships" xmlns:m="http://schemas.openxmlformats.org/officeDocument/2006/math" xmlns:v="urn:schemas-microsoft-com:vml" xmlns:wp14="http://schemas.microsoft.com/office/word/2010/wordprocessingDrawing" xmlns:wp="http://schemas.openxmlformats.org/drawingml/2006/wordprocessingDrawing" xmlns:w10="urn:schemas-microsoft-com:office:word" xmlns:w="http://schemas.openxmlformats.org/wordprocessingml/2006/main" xmlns:w14="http://schemas.microsoft.com/office/word/2010/wordml" xmlns:wpg="http://schemas.microsoft.com/office/word/2010/wordprocessingGroup" xmlns:wpi="http://schemas.microsoft.com/office/word/2010/wordprocessingInk" xmlns:wne="http://schemas.microsoft.com/office/word/2006/wordml" xmlns:wps="http://schemas.microsoft.com/office/word/2010/wordprocessingShape" mc:Ignorable="w14 wp14">
+<w:document xmlns:wpc="http://schemas.microsoft.com/office/word/2010/wordprocessingCanvas" xmlns:cx="http://schemas.microsoft.com/office/drawing/2014/chartex" xmlns:cx1="http://schemas.microsoft.com/office/drawing/2015/9/8/chartex" xmlns:cx2="http://schemas.microsoft.com/office/drawing/2015/10/21/chartex" xmlns:mc="http://schemas.openxmlformats.org/markup-compatibility/2006" xmlns:o="urn:schemas-microsoft-com:office:office" xmlns:r="http://schemas.openxmlformats.org/officeDocument/2006/relationships" xmlns:m="http://schemas.openxmlformats.org/officeDocument/2006/math" xmlns:v="urn:schemas-microsoft-com:vml" xmlns:wp14="http://schemas.microsoft.com/office/word/2010/wordprocessingDrawing" xmlns:wp="http://schemas.openxmlformats.org/drawingml/2006/wordprocessingDrawing" xmlns:w10="urn:schemas-microsoft-com:office:word" xmlns:w="http://schemas.openxmlformats.org/wordprocessingml/2006/main" xmlns:w14="http://schemas.microsoft.com/office/word/2010/wordml" xmlns:w15="http://schemas.microsoft.com/office/word/2012/wordml" xmlns:w16se="http://schemas.microsoft.com/office/word/2015/wordml/symex" xmlns:wpg="http://schemas.microsoft.com/office/word/2010/wordprocessingGroup" xmlns:wpi="http://schemas.microsoft.com/office/word/2010/wordprocessingInk" xmlns:wne="http://schemas.microsoft.com/office/word/2006/wordml" xmlns:wps="http://schemas.microsoft.com/office/word/2010/wordprocessingShape" mc:Ignorable="w14 w15 w16se wp14">
   <w:body>
     <w:p>
       <w:pPr>
@@ -10,18 +10,12 @@
         </w:rPr>
       </w:pPr>
       <w:proofErr w:type="spellStart"/>
-      <w:r>
-        <w:rPr>
-          <w:b/>
-        </w:rPr>
-        <w:t>Bot</w:t>
-      </w:r>
       <w:proofErr w:type="gramStart"/>
       <w:r>
         <w:rPr>
           <w:b/>
         </w:rPr>
-        <w:t>!Battle</w:t>
+        <w:t>Bot!Battle</w:t>
       </w:r>
       <w:proofErr w:type="spellEnd"/>
       <w:proofErr w:type="gramEnd"/>
@@ -29,45 +23,20 @@
         <w:rPr>
           <w:b/>
         </w:rPr>
-        <w:t xml:space="preserve">! Projects – </w:t>
-      </w:r>
+        <w:t>! Projects – Spring 2016</w:t>
+      </w:r>
+    </w:p>
+    <w:p/>
+    <w:p>
+      <w:proofErr w:type="spellStart"/>
       <w:proofErr w:type="gramStart"/>
       <w:r>
-        <w:rPr>
-          <w:b/>
-        </w:rPr>
-        <w:t>Spring</w:t>
-      </w:r>
-      <w:proofErr w:type="gramEnd"/>
-      <w:r>
-        <w:rPr>
-          <w:b/>
-        </w:rPr>
-        <w:t xml:space="preserve"> 2016</w:t>
-      </w:r>
-    </w:p>
-    <w:p/>
-    <w:p>
-      <w:proofErr w:type="spellStart"/>
-      <w:r>
-        <w:t>Bot</w:t>
-      </w:r>
-      <w:proofErr w:type="gramStart"/>
-      <w:r>
-        <w:t>!Battle</w:t>
+        <w:t>Bot!Battle</w:t>
       </w:r>
       <w:proofErr w:type="spellEnd"/>
       <w:proofErr w:type="gramEnd"/>
       <w:r>
-        <w:t xml:space="preserve">! </w:t>
-      </w:r>
-      <w:proofErr w:type="gramStart"/>
-      <w:r>
-        <w:t>system</w:t>
-      </w:r>
-      <w:proofErr w:type="gramEnd"/>
-      <w:r>
-        <w:t xml:space="preserve"> is a web-based system that facilitates computer science education through programming challenges in which users write simple programs that control a player’s action in an animated game.  </w:t>
+        <w:t xml:space="preserve">! system is a web-based system that facilitates computer science education through programming challenges in which users write simple programs that control a player’s action in an animated game.  </w:t>
       </w:r>
     </w:p>
     <w:p/>
@@ -97,15 +66,7 @@
         </w:numPr>
       </w:pPr>
       <w:r>
-        <w:t xml:space="preserve">Choose a game challenge from various </w:t>
-      </w:r>
-      <w:proofErr w:type="gramStart"/>
-      <w:r>
-        <w:t>categories,</w:t>
-      </w:r>
-      <w:proofErr w:type="gramEnd"/>
-      <w:r>
-        <w:t xml:space="preserve"> learn prerequisite information needed for the challenge, upload and test bot programs, publish their bot so that it is accessible to others, and run games against other users published bots. </w:t>
+        <w:t xml:space="preserve">Choose a game challenge from various categories, learn prerequisite information needed for the challenge, upload and test bot programs, publish their bot so that it is accessible to others, and run games against other users published bots. </w:t>
       </w:r>
       <w:r>
         <w:t xml:space="preserve"> Initially the only category that will exist will be </w:t>
@@ -221,107 +182,74 @@
     <w:p/>
     <w:p>
       <w:r>
-        <w:t xml:space="preserve">The client side will use the </w:t>
+        <w:t xml:space="preserve">The client side will use the AngularJS framework for most pages and the </w:t>
       </w:r>
       <w:proofErr w:type="spellStart"/>
       <w:r>
-        <w:t>AngularJS</w:t>
+        <w:t>Phaser</w:t>
       </w:r>
       <w:proofErr w:type="spellEnd"/>
       <w:r>
-        <w:t xml:space="preserve"> framework for most pages and the </w:t>
+        <w:t xml:space="preserve"> game engine for the graphical depiction of games.  </w:t>
+      </w:r>
+    </w:p>
+    <w:p/>
+    <w:p>
+      <w:r>
+        <w:t xml:space="preserve">The Bot Evaluation System </w:t>
+      </w:r>
+      <w:r>
+        <w:t>will be written using Java.  Since the bot programs and game evaluation programs will be uploaded by users, these will be run in the Isolate sandbox system (</w:t>
+      </w:r>
+      <w:r>
+        <w:t>https://github.com/cms-dev/isolate</w:t>
+      </w:r>
+      <w:r>
+        <w:t>).</w:t>
+      </w:r>
+    </w:p>
+    <w:p/>
+    <w:p>
+      <w:r>
+        <w:t xml:space="preserve">The various systems that comprise </w:t>
       </w:r>
       <w:proofErr w:type="spellStart"/>
-      <w:r>
-        <w:t>Phaser</w:t>
-      </w:r>
-      <w:proofErr w:type="spellEnd"/>
-      <w:r>
-        <w:t xml:space="preserve"> game engine for the graphical depiction of games.  </w:t>
-      </w:r>
-    </w:p>
-    <w:p/>
-    <w:p>
-      <w:r>
-        <w:t xml:space="preserve">The Bot Evaluation System </w:t>
-      </w:r>
-      <w:r>
-        <w:t xml:space="preserve">will be written using Java.  Since </w:t>
-      </w:r>
       <w:proofErr w:type="gramStart"/>
       <w:r>
-        <w:t>the bot programs and game evaluation programs will be uploaded by users</w:t>
-      </w:r>
-      <w:proofErr w:type="gramEnd"/>
-      <w:r>
-        <w:t>, these will be run in the Isolate sandbox system (</w:t>
-      </w:r>
-      <w:r>
-        <w:t>https://github.com/cms-dev/isolate</w:t>
-      </w:r>
-      <w:r>
-        <w:t>).</w:t>
-      </w:r>
-    </w:p>
-    <w:p/>
-    <w:p>
-      <w:r>
-        <w:t xml:space="preserve">The various systems that comprise </w:t>
-      </w:r>
-      <w:proofErr w:type="spellStart"/>
-      <w:r>
-        <w:t>Bot</w:t>
-      </w:r>
-      <w:proofErr w:type="gramStart"/>
-      <w:r>
-        <w:t>!Battle</w:t>
+        <w:t>Bot!Battle</w:t>
       </w:r>
       <w:proofErr w:type="spellEnd"/>
       <w:proofErr w:type="gramEnd"/>
       <w:r>
-        <w:t xml:space="preserve">! </w:t>
-      </w:r>
+        <w:t xml:space="preserve">! will be integrated via a MySQL relational database.  </w:t>
+      </w:r>
+    </w:p>
+    <w:p/>
+    <w:p/>
+    <w:p/>
+    <w:p/>
+    <w:p>
+      <w:r>
+        <w:br/>
+      </w:r>
+    </w:p>
+    <w:p>
+      <w:pPr>
+        <w:rPr>
+          <w:b/>
+        </w:rPr>
+      </w:pPr>
+      <w:r>
+        <w:br w:type="column"/>
+      </w:r>
+      <w:proofErr w:type="spellStart"/>
       <w:proofErr w:type="gramStart"/>
       <w:r>
-        <w:t>will</w:t>
-      </w:r>
-      <w:proofErr w:type="gramEnd"/>
-      <w:r>
-        <w:t xml:space="preserve"> be integrated via a MySQL relational database.  </w:t>
-      </w:r>
-    </w:p>
-    <w:p/>
-    <w:p/>
-    <w:p/>
-    <w:p/>
-    <w:p>
-      <w:r>
-        <w:br/>
-      </w:r>
-    </w:p>
-    <w:p>
-      <w:pPr>
-        <w:rPr>
-          <w:b/>
-        </w:rPr>
-      </w:pPr>
-      <w:r>
-        <w:br w:type="column"/>
-      </w:r>
-      <w:proofErr w:type="spellStart"/>
-      <w:r>
         <w:rPr>
           <w:b/>
         </w:rPr>
         <w:lastRenderedPageBreak/>
-        <w:t>Bot</w:t>
-      </w:r>
-      <w:proofErr w:type="gramStart"/>
-      <w:r>
-        <w:rPr>
-          <w:b/>
-        </w:rPr>
-        <w:t>!Battle</w:t>
+        <w:t>Bot!Battle</w:t>
       </w:r>
       <w:proofErr w:type="spellEnd"/>
       <w:proofErr w:type="gramEnd"/>
@@ -338,25 +266,14 @@
         <w:t xml:space="preserve">The </w:t>
       </w:r>
       <w:proofErr w:type="spellStart"/>
-      <w:r>
-        <w:t>Bot</w:t>
-      </w:r>
       <w:proofErr w:type="gramStart"/>
       <w:r>
-        <w:t>!Battle</w:t>
+        <w:t>Bot!Battle</w:t>
       </w:r>
       <w:proofErr w:type="spellEnd"/>
       <w:proofErr w:type="gramEnd"/>
       <w:r>
-        <w:t xml:space="preserve">! </w:t>
-      </w:r>
-      <w:proofErr w:type="gramStart"/>
-      <w:r>
-        <w:t>web</w:t>
-      </w:r>
-      <w:proofErr w:type="gramEnd"/>
-      <w:r>
-        <w:t xml:space="preserve"> server application will provide the following functionality:</w:t>
+        <w:t>! web server application will provide the following functionality:</w:t>
       </w:r>
     </w:p>
     <w:p>
@@ -508,6 +425,12 @@
           <w:b/>
         </w:rPr>
         <w:br w:type="column"/>
+      </w:r>
+      <w:r>
+        <w:rPr>
+          <w:b/>
+        </w:rPr>
+        <w:lastRenderedPageBreak/>
         <w:t>Game Display, Testing Arena, and a Game Challenge</w:t>
       </w:r>
     </w:p>
@@ -532,10 +455,192 @@
     <w:p/>
     <w:p>
       <w:r>
-        <w:t xml:space="preserve">The game evaluation engine will be designed to </w:t>
-      </w:r>
-      <w:r>
-        <w:t>do one of the following, based on its input:</w:t>
+        <w:t>The game display module will allow for two modes:</w:t>
+      </w:r>
+    </w:p>
+    <w:p>
+      <w:pPr>
+        <w:pStyle w:val="ListParagraph"/>
+        <w:numPr>
+          <w:ilvl w:val="0"/>
+          <w:numId w:val="3"/>
+        </w:numPr>
+        <w:ind w:left="720"/>
+      </w:pPr>
+      <w:r>
+        <w:t>A playback mode, which allows users to play, pause, rewind, and fast-forward a game visualization.</w:t>
+      </w:r>
+      <w:r>
+        <w:t xml:space="preserve">  Note that for live games, these controls should be disabled.</w:t>
+      </w:r>
+    </w:p>
+    <w:p>
+      <w:pPr>
+        <w:pStyle w:val="ListParagraph"/>
+        <w:numPr>
+          <w:ilvl w:val="0"/>
+          <w:numId w:val="3"/>
+        </w:numPr>
+        <w:ind w:left="720"/>
+      </w:pPr>
+      <w:r>
+        <w:t>A testing mode, which allows users to tweak their code as they play a game.  If the game challenge is a two-player challenge, they will be able to choose either a public bot to play against, or they can enter commands themselves.  The testing mode will allow them to rewind to a previous turn.</w:t>
+      </w:r>
+    </w:p>
+    <w:p/>
+    <w:p>
+      <w:r>
+        <w:t xml:space="preserve">This group will also produce a challenge for use in the system, in the form of a challenge description for bot development, a game evaluation engine, and resources used in the visualization of the games. </w:t>
+      </w:r>
+    </w:p>
+    <w:p/>
+    <w:p/>
+    <w:p>
+      <w:pPr>
+        <w:rPr>
+          <w:b/>
+        </w:rPr>
+      </w:pPr>
+      <w:r>
+        <w:rPr>
+          <w:b/>
+        </w:rPr>
+        <w:br w:type="column"/>
+      </w:r>
+      <w:r>
+        <w:rPr>
+          <w:b/>
+        </w:rPr>
+        <w:lastRenderedPageBreak/>
+        <w:t>Bot Eva</w:t>
+      </w:r>
+      <w:r>
+        <w:rPr>
+          <w:b/>
+        </w:rPr>
+        <w:t>luation System</w:t>
+      </w:r>
+      <w:r>
+        <w:rPr>
+          <w:b/>
+        </w:rPr>
+        <w:t xml:space="preserve"> and Game Challenge</w:t>
+      </w:r>
+    </w:p>
+    <w:p/>
+    <w:p>
+      <w:r>
+        <w:t>The Bot Evaluation System is a Java program that runs games that have been queued up as indicated by the MySQL database system.   There are three modes under which a game will be run:</w:t>
+      </w:r>
+    </w:p>
+    <w:p/>
+    <w:p>
+      <w:pPr>
+        <w:rPr>
+          <w:i/>
+        </w:rPr>
+      </w:pPr>
+      <w:r>
+        <w:rPr>
+          <w:i/>
+        </w:rPr>
+        <w:t xml:space="preserve">Testing Mode </w:t>
+      </w:r>
+    </w:p>
+    <w:p/>
+    <w:p>
+      <w:r>
+        <w:t>In testing mode, the system will run a single move, given a current game state, the user (or bots) move.</w:t>
+      </w:r>
+    </w:p>
+    <w:p/>
+    <w:p>
+      <w:pPr>
+        <w:rPr>
+          <w:i/>
+        </w:rPr>
+      </w:pPr>
+      <w:r>
+        <w:rPr>
+          <w:i/>
+        </w:rPr>
+        <w:t>Game Mode</w:t>
+      </w:r>
+    </w:p>
+    <w:p/>
+    <w:p>
+      <w:r>
+        <w:t>In game mode, the system will run an entire game to completion.</w:t>
+      </w:r>
+    </w:p>
+    <w:p/>
+    <w:p>
+      <w:pPr>
+        <w:rPr>
+          <w:i/>
+        </w:rPr>
+      </w:pPr>
+      <w:r>
+        <w:rPr>
+          <w:i/>
+        </w:rPr>
+        <w:t>Contest</w:t>
+      </w:r>
+      <w:r>
+        <w:rPr>
+          <w:i/>
+        </w:rPr>
+        <w:t xml:space="preserve"> Mode </w:t>
+      </w:r>
+    </w:p>
+    <w:p/>
+    <w:p>
+      <w:r>
+        <w:t xml:space="preserve">Contests will start at a designated time, and will run in two stages.  In stage 1, entered bots will play an admin-designated number of games, and be assigned a score, based on an approach similar to the </w:t>
+      </w:r>
+      <w:proofErr w:type="spellStart"/>
+      <w:r>
+        <w:t>Elo</w:t>
+      </w:r>
+      <w:proofErr w:type="spellEnd"/>
+      <w:r>
+        <w:t xml:space="preserve"> rating system (or some other chess player rating system).  </w:t>
+      </w:r>
+      <w:r>
+        <w:t>The rating system will include a way to break ties.</w:t>
+      </w:r>
+    </w:p>
+    <w:p/>
+    <w:p>
+      <w:r>
+        <w:t xml:space="preserve">The administrator will then be able to designate that a certain number of the top teams will play in a single elimination tournament.  The number must be a power of two, and the teams will be seeded in the tournament, such that the top ranked player plays the </w:t>
+      </w:r>
+      <w:r>
+        <w:t>weakest</w:t>
+      </w:r>
+      <w:r>
+        <w:t xml:space="preserve"> player</w:t>
+      </w:r>
+      <w:r>
+        <w:t xml:space="preserve"> in the tournament, the second top player plays the second weakest player, etc.</w:t>
+      </w:r>
+    </w:p>
+    <w:p/>
+    <w:p>
+      <w:r>
+        <w:t xml:space="preserve">This group will also produce a challenge for use in the system, in the form of a challenge description for bot development, a game evaluation engine, and resources used in the visualization of the games. </w:t>
+      </w:r>
+    </w:p>
+    <w:p>
+      <w:pPr>
+        <w:rPr>
+          <w:b/>
+        </w:rPr>
+      </w:pPr>
+    </w:p>
+    <w:p>
+      <w:r>
+        <w:t>The game evaluation engine will be designed to do one of the following, based on its input:</w:t>
       </w:r>
     </w:p>
     <w:p>
@@ -570,13 +675,8 @@
           <w:numId w:val="2"/>
         </w:numPr>
       </w:pPr>
-      <w:proofErr w:type="gramStart"/>
-      <w:r>
-        <w:t>if</w:t>
-      </w:r>
-      <w:proofErr w:type="gramEnd"/>
-      <w:r>
-        <w:t xml:space="preserve"> the move is legal, </w:t>
+      <w:r>
+        <w:t xml:space="preserve">if the move is legal, </w:t>
       </w:r>
     </w:p>
     <w:p>
@@ -587,13 +687,8 @@
           <w:numId w:val="2"/>
         </w:numPr>
       </w:pPr>
-      <w:proofErr w:type="gramStart"/>
-      <w:r>
-        <w:t>whether</w:t>
-      </w:r>
-      <w:proofErr w:type="gramEnd"/>
-      <w:r>
-        <w:t xml:space="preserve"> one player or the other has won the game, </w:t>
+      <w:r>
+        <w:t xml:space="preserve">whether one player or the other has won the game, </w:t>
       </w:r>
     </w:p>
     <w:p>
@@ -604,13 +699,8 @@
           <w:numId w:val="2"/>
         </w:numPr>
       </w:pPr>
-      <w:proofErr w:type="gramStart"/>
-      <w:r>
-        <w:t>the</w:t>
-      </w:r>
-      <w:proofErr w:type="gramEnd"/>
-      <w:r>
-        <w:t xml:space="preserve"> next game state, and</w:t>
+      <w:r>
+        <w:t>the next game state, and</w:t>
       </w:r>
     </w:p>
     <w:p>
@@ -621,209 +711,18 @@
           <w:numId w:val="2"/>
         </w:numPr>
       </w:pPr>
-      <w:proofErr w:type="gramStart"/>
-      <w:r>
-        <w:t>the</w:t>
-      </w:r>
-      <w:proofErr w:type="gramEnd"/>
-      <w:r>
-        <w:t xml:space="preserve"> commands to visualize the move that was made.</w:t>
-      </w:r>
-    </w:p>
-    <w:p/>
-    <w:p>
-      <w:r>
-        <w:t>The game display module will allow for two modes:</w:t>
-      </w:r>
-    </w:p>
-    <w:p>
-      <w:pPr>
-        <w:pStyle w:val="ListParagraph"/>
-        <w:numPr>
-          <w:ilvl w:val="0"/>
-          <w:numId w:val="3"/>
-        </w:numPr>
-        <w:ind w:left="720"/>
-      </w:pPr>
-      <w:r>
-        <w:t xml:space="preserve">A playback mode, which allows users to play, </w:t>
-      </w:r>
-      <w:proofErr w:type="gramStart"/>
-      <w:r>
-        <w:t>pause</w:t>
-      </w:r>
-      <w:proofErr w:type="gramEnd"/>
-      <w:r>
-        <w:t>, rewind, and fast-forward a game visualization.</w:t>
-      </w:r>
-      <w:r>
-        <w:t xml:space="preserve">  Note that for live games, these controls should be disabled.</w:t>
-      </w:r>
-    </w:p>
-    <w:p>
-      <w:pPr>
-        <w:pStyle w:val="ListParagraph"/>
-        <w:numPr>
-          <w:ilvl w:val="0"/>
-          <w:numId w:val="3"/>
-        </w:numPr>
-        <w:ind w:left="720"/>
-      </w:pPr>
-      <w:r>
-        <w:t>A testing mode, which allows users to tweak their code as they play a game.  If the game challenge is a two-player challenge, they will be able to choose either a public bot to play against, or they can enter commands themselves.  The testing mode will allow them to rewind to a previous turn.</w:t>
-      </w:r>
-    </w:p>
-    <w:p/>
-    <w:p>
-      <w:r>
-        <w:t xml:space="preserve">This group will also produce a challenge for use in the system, in the form of a challenge description for bot development, a game evaluation engine, and resources used in the visualization of the games. </w:t>
-      </w:r>
-    </w:p>
-    <w:p/>
-    <w:p/>
-    <w:p>
-      <w:pPr>
-        <w:rPr>
-          <w:b/>
-        </w:rPr>
-      </w:pPr>
-      <w:r>
-        <w:rPr>
-          <w:b/>
-        </w:rPr>
-        <w:br w:type="column"/>
-      </w:r>
-      <w:r>
-        <w:rPr>
-          <w:b/>
-        </w:rPr>
-        <w:t>Bot Eva</w:t>
-      </w:r>
-      <w:r>
-        <w:rPr>
-          <w:b/>
-        </w:rPr>
-        <w:t>luation System</w:t>
-      </w:r>
-      <w:r>
-        <w:rPr>
-          <w:b/>
-        </w:rPr>
-        <w:t xml:space="preserve"> and Game Challenge</w:t>
-      </w:r>
-    </w:p>
-    <w:p/>
-    <w:p>
-      <w:r>
-        <w:t>The Bot Evaluation System is a Java program that runs games that have been queued up as indicated by the MySQL database system.   There are three modes under which a game will be run:</w:t>
-      </w:r>
-    </w:p>
-    <w:p/>
-    <w:p>
-      <w:pPr>
-        <w:rPr>
-          <w:i/>
-        </w:rPr>
-      </w:pPr>
-      <w:r>
-        <w:rPr>
-          <w:i/>
-        </w:rPr>
-        <w:t xml:space="preserve">Testing Mode </w:t>
-      </w:r>
-    </w:p>
-    <w:p/>
-    <w:p>
-      <w:r>
-        <w:t>In testing mode, the system will run a single move, given a current game state, the user (or bots) move.</w:t>
-      </w:r>
-    </w:p>
-    <w:p/>
-    <w:p>
-      <w:pPr>
-        <w:rPr>
-          <w:i/>
-        </w:rPr>
-      </w:pPr>
-      <w:r>
-        <w:rPr>
-          <w:i/>
-        </w:rPr>
-        <w:t>Game Mode</w:t>
-      </w:r>
-    </w:p>
-    <w:p/>
-    <w:p>
-      <w:r>
-        <w:t>In game mode, the system will run an entire game to completion.</w:t>
-      </w:r>
+      <w:r>
+        <w:t>the commands to visualize the move that was made.</w:t>
+      </w:r>
+    </w:p>
+    <w:p>
+      <w:pPr>
+        <w:rPr>
+          <w:b/>
+        </w:rPr>
+      </w:pPr>
       <w:bookmarkStart w:id="0" w:name="_GoBack"/>
       <w:bookmarkEnd w:id="0"/>
-    </w:p>
-    <w:p/>
-    <w:p>
-      <w:pPr>
-        <w:rPr>
-          <w:i/>
-        </w:rPr>
-      </w:pPr>
-      <w:r>
-        <w:rPr>
-          <w:i/>
-        </w:rPr>
-        <w:t>Contest</w:t>
-      </w:r>
-      <w:r>
-        <w:rPr>
-          <w:i/>
-        </w:rPr>
-        <w:t xml:space="preserve"> Mode </w:t>
-      </w:r>
-    </w:p>
-    <w:p/>
-    <w:p>
-      <w:r>
-        <w:t xml:space="preserve">Contests will start at a designated time, and will run in two stages.  In stage 1, entered bots will play an admin-designated number of games, and be assigned a score, based on an approach similar to the </w:t>
-      </w:r>
-      <w:proofErr w:type="spellStart"/>
-      <w:r>
-        <w:t>Elo</w:t>
-      </w:r>
-      <w:proofErr w:type="spellEnd"/>
-      <w:r>
-        <w:t xml:space="preserve"> rating system (or some other chess player rating system).  </w:t>
-      </w:r>
-      <w:r>
-        <w:t>The rating system will include a way to break ties.</w:t>
-      </w:r>
-    </w:p>
-    <w:p/>
-    <w:p>
-      <w:r>
-        <w:t xml:space="preserve">The administrator will then be able to designate that a certain number of the top teams will play in a single elimination tournament.  The number must be a power of two, and the teams will be seeded in the tournament, such that the top ranked player plays the </w:t>
-      </w:r>
-      <w:r>
-        <w:t>weakest</w:t>
-      </w:r>
-      <w:r>
-        <w:t xml:space="preserve"> player</w:t>
-      </w:r>
-      <w:r>
-        <w:t xml:space="preserve"> in the tournament, the second top player plays the second weakest player, etc.</w:t>
-      </w:r>
-    </w:p>
-    <w:p/>
-    <w:p>
-      <w:r>
-        <w:t xml:space="preserve">This group will also produce a challenge for use in the system, in the form of a challenge description for bot development, a game evaluation engine, and resources used in the visualization of the games. </w:t>
-      </w:r>
-    </w:p>
-    <w:p>
-      <w:pPr>
-        <w:rPr>
-          <w:b/>
-        </w:rPr>
-      </w:pPr>
     </w:p>
     <w:sectPr>
       <w:pgSz w:w="12240" w:h="15840"/>
@@ -836,8 +735,8 @@
 </file>
 
 <file path=word/numbering.xml><?xml version="1.0" encoding="utf-8"?>
-<w:numbering xmlns:wpc="http://schemas.microsoft.com/office/word/2010/wordprocessingCanvas" xmlns:mo="http://schemas.microsoft.com/office/mac/office/2008/main" xmlns:mc="http://schemas.openxmlformats.org/markup-compatibility/2006" xmlns:mv="urn:schemas-microsoft-com:mac:vml" xmlns:o="urn:schemas-microsoft-com:office:office" xmlns:r="http://schemas.openxmlformats.org/officeDocument/2006/relationships" xmlns:m="http://schemas.openxmlformats.org/officeDocument/2006/math" xmlns:v="urn:schemas-microsoft-com:vml" xmlns:wp14="http://schemas.microsoft.com/office/word/2010/wordprocessingDrawing" xmlns:wp="http://schemas.openxmlformats.org/drawingml/2006/wordprocessingDrawing" xmlns:w10="urn:schemas-microsoft-com:office:word" xmlns:w="http://schemas.openxmlformats.org/wordprocessingml/2006/main" xmlns:w14="http://schemas.microsoft.com/office/word/2010/wordml" xmlns:wpg="http://schemas.microsoft.com/office/word/2010/wordprocessingGroup" xmlns:wpi="http://schemas.microsoft.com/office/word/2010/wordprocessingInk" xmlns:wne="http://schemas.microsoft.com/office/word/2006/wordml" xmlns:wps="http://schemas.microsoft.com/office/word/2010/wordprocessingShape" mc:Ignorable="w14 wp14">
-  <w:abstractNum w:abstractNumId="0">
+<w:numbering xmlns:wpc="http://schemas.microsoft.com/office/word/2010/wordprocessingCanvas" xmlns:cx="http://schemas.microsoft.com/office/drawing/2014/chartex" xmlns:cx1="http://schemas.microsoft.com/office/drawing/2015/9/8/chartex" xmlns:cx2="http://schemas.microsoft.com/office/drawing/2015/10/21/chartex" xmlns:mc="http://schemas.openxmlformats.org/markup-compatibility/2006" xmlns:o="urn:schemas-microsoft-com:office:office" xmlns:r="http://schemas.openxmlformats.org/officeDocument/2006/relationships" xmlns:m="http://schemas.openxmlformats.org/officeDocument/2006/math" xmlns:v="urn:schemas-microsoft-com:vml" xmlns:wp14="http://schemas.microsoft.com/office/word/2010/wordprocessingDrawing" xmlns:wp="http://schemas.openxmlformats.org/drawingml/2006/wordprocessingDrawing" xmlns:w10="urn:schemas-microsoft-com:office:word" xmlns:w="http://schemas.openxmlformats.org/wordprocessingml/2006/main" xmlns:w14="http://schemas.microsoft.com/office/word/2010/wordml" xmlns:w15="http://schemas.microsoft.com/office/word/2012/wordml" xmlns:w16se="http://schemas.microsoft.com/office/word/2015/wordml/symex" xmlns:wpg="http://schemas.microsoft.com/office/word/2010/wordprocessingGroup" xmlns:wpi="http://schemas.microsoft.com/office/word/2010/wordprocessingInk" xmlns:wne="http://schemas.microsoft.com/office/word/2006/wordml" xmlns:wps="http://schemas.microsoft.com/office/word/2010/wordprocessingShape" mc:Ignorable="w14 w15 w16se wp14">
+  <w:abstractNum w:abstractNumId="0" w15:restartNumberingAfterBreak="0">
     <w:nsid w:val="0A516A67"/>
     <w:multiLevelType w:val="hybridMultilevel"/>
     <w:tmpl w:val="678CBD66"/>
@@ -926,7 +825,7 @@
       </w:pPr>
     </w:lvl>
   </w:abstractNum>
-  <w:abstractNum w:abstractNumId="1">
+  <w:abstractNum w:abstractNumId="1" w15:restartNumberingAfterBreak="0">
     <w:nsid w:val="0DF77447"/>
     <w:multiLevelType w:val="hybridMultilevel"/>
     <w:tmpl w:val="8A323E44"/>
@@ -1039,7 +938,7 @@
       </w:rPr>
     </w:lvl>
   </w:abstractNum>
-  <w:abstractNum w:abstractNumId="2">
+  <w:abstractNum w:abstractNumId="2" w15:restartNumberingAfterBreak="0">
     <w:nsid w:val="79C66F5F"/>
     <w:multiLevelType w:val="hybridMultilevel"/>
     <w:tmpl w:val="A36848B0"/>
@@ -1141,7 +1040,7 @@
 </file>
 
 <file path=word/styles.xml><?xml version="1.0" encoding="utf-8"?>
-<w:styles xmlns:mc="http://schemas.openxmlformats.org/markup-compatibility/2006" xmlns:r="http://schemas.openxmlformats.org/officeDocument/2006/relationships" xmlns:w="http://schemas.openxmlformats.org/wordprocessingml/2006/main" xmlns:w14="http://schemas.microsoft.com/office/word/2010/wordml" mc:Ignorable="w14">
+<w:styles xmlns:mc="http://schemas.openxmlformats.org/markup-compatibility/2006" xmlns:r="http://schemas.openxmlformats.org/officeDocument/2006/relationships" xmlns:w="http://schemas.openxmlformats.org/wordprocessingml/2006/main" xmlns:w14="http://schemas.microsoft.com/office/word/2010/wordml" xmlns:w15="http://schemas.microsoft.com/office/word/2012/wordml" xmlns:w16se="http://schemas.microsoft.com/office/word/2015/wordml/symex" mc:Ignorable="w14 w15 w16se">
   <w:docDefaults>
     <w:rPrDefault>
       <w:rPr>
@@ -1153,341 +1052,371 @@
     </w:rPrDefault>
     <w:pPrDefault/>
   </w:docDefaults>
-  <w:latentStyles w:defLockedState="0" w:defUIPriority="99" w:defSemiHidden="1" w:defUnhideWhenUsed="1" w:defQFormat="0" w:count="276">
-    <w:lsdException w:name="Normal" w:semiHidden="0" w:uiPriority="0" w:unhideWhenUsed="0" w:qFormat="1"/>
-    <w:lsdException w:name="heading 1" w:semiHidden="0" w:uiPriority="9" w:unhideWhenUsed="0" w:qFormat="1"/>
-    <w:lsdException w:name="heading 2" w:uiPriority="9" w:qFormat="1"/>
-    <w:lsdException w:name="heading 3" w:uiPriority="9" w:qFormat="1"/>
-    <w:lsdException w:name="heading 4" w:uiPriority="9" w:qFormat="1"/>
-    <w:lsdException w:name="heading 5" w:uiPriority="9" w:qFormat="1"/>
-    <w:lsdException w:name="heading 6" w:uiPriority="9" w:qFormat="1"/>
-    <w:lsdException w:name="heading 7" w:uiPriority="9" w:qFormat="1"/>
-    <w:lsdException w:name="heading 8" w:uiPriority="9" w:qFormat="1"/>
-    <w:lsdException w:name="heading 9" w:uiPriority="9" w:qFormat="1"/>
-    <w:lsdException w:name="toc 1" w:uiPriority="39"/>
-    <w:lsdException w:name="toc 2" w:uiPriority="39"/>
-    <w:lsdException w:name="toc 3" w:uiPriority="39"/>
-    <w:lsdException w:name="toc 4" w:uiPriority="39"/>
-    <w:lsdException w:name="toc 5" w:uiPriority="39"/>
-    <w:lsdException w:name="toc 6" w:uiPriority="39"/>
-    <w:lsdException w:name="toc 7" w:uiPriority="39"/>
-    <w:lsdException w:name="toc 8" w:uiPriority="39"/>
-    <w:lsdException w:name="toc 9" w:uiPriority="39"/>
-    <w:lsdException w:name="caption" w:uiPriority="35" w:qFormat="1"/>
-    <w:lsdException w:name="Title" w:semiHidden="0" w:uiPriority="10" w:unhideWhenUsed="0" w:qFormat="1"/>
-    <w:lsdException w:name="Default Paragraph Font" w:uiPriority="1"/>
-    <w:lsdException w:name="Subtitle" w:semiHidden="0" w:uiPriority="11" w:unhideWhenUsed="0" w:qFormat="1"/>
-    <w:lsdException w:name="Strong" w:semiHidden="0" w:uiPriority="22" w:unhideWhenUsed="0" w:qFormat="1"/>
-    <w:lsdException w:name="Emphasis" w:semiHidden="0" w:uiPriority="20" w:unhideWhenUsed="0" w:qFormat="1"/>
-    <w:lsdException w:name="Table Grid" w:semiHidden="0" w:uiPriority="59" w:unhideWhenUsed="0"/>
-    <w:lsdException w:name="Placeholder Text" w:unhideWhenUsed="0"/>
-    <w:lsdException w:name="No Spacing" w:semiHidden="0" w:uiPriority="1" w:unhideWhenUsed="0" w:qFormat="1"/>
-    <w:lsdException w:name="Light Shading" w:semiHidden="0" w:uiPriority="60" w:unhideWhenUsed="0"/>
-    <w:lsdException w:name="Light List" w:semiHidden="0" w:uiPriority="61" w:unhideWhenUsed="0"/>
-    <w:lsdException w:name="Light Grid" w:semiHidden="0" w:uiPriority="62" w:unhideWhenUsed="0"/>
-    <w:lsdException w:name="Medium Shading 1" w:semiHidden="0" w:uiPriority="63" w:unhideWhenUsed="0"/>
-    <w:lsdException w:name="Medium Shading 2" w:semiHidden="0" w:uiPriority="64" w:unhideWhenUsed="0"/>
-    <w:lsdException w:name="Medium List 1" w:semiHidden="0" w:uiPriority="65" w:unhideWhenUsed="0"/>
-    <w:lsdException w:name="Medium List 2" w:semiHidden="0" w:uiPriority="66" w:unhideWhenUsed="0"/>
-    <w:lsdException w:name="Medium Grid 1" w:semiHidden="0" w:uiPriority="67" w:unhideWhenUsed="0"/>
-    <w:lsdException w:name="Medium Grid 2" w:semiHidden="0" w:uiPriority="68" w:unhideWhenUsed="0"/>
-    <w:lsdException w:name="Medium Grid 3" w:semiHidden="0" w:uiPriority="69" w:unhideWhenUsed="0"/>
-    <w:lsdException w:name="Dark List" w:semiHidden="0" w:uiPriority="70" w:unhideWhenUsed="0"/>
-    <w:lsdException w:name="Colorful Shading" w:semiHidden="0" w:uiPriority="71" w:unhideWhenUsed="0"/>
-    <w:lsdException w:name="Colorful List" w:semiHidden="0" w:uiPriority="72" w:unhideWhenUsed="0"/>
-    <w:lsdException w:name="Colorful Grid" w:semiHidden="0" w:uiPriority="73" w:unhideWhenUsed="0"/>
-    <w:lsdException w:name="Light Shading Accent 1" w:semiHidden="0" w:uiPriority="60" w:unhideWhenUsed="0"/>
-    <w:lsdException w:name="Light List Accent 1" w:semiHidden="0" w:uiPriority="61" w:unhideWhenUsed="0"/>
-    <w:lsdException w:name="Light Grid Accent 1" w:semiHidden="0" w:uiPriority="62" w:unhideWhenUsed="0"/>
-    <w:lsdException w:name="Medium Shading 1 Accent 1" w:semiHidden="0" w:uiPriority="63" w:unhideWhenUsed="0"/>
-    <w:lsdException w:name="Medium Shading 2 Accent 1" w:semiHidden="0" w:uiPriority="64" w:unhideWhenUsed="0"/>
-    <w:lsdException w:name="Medium List 1 Accent 1" w:semiHidden="0" w:uiPriority="65" w:unhideWhenUsed="0"/>
-    <w:lsdException w:name="Revision" w:unhideWhenUsed="0"/>
-    <w:lsdException w:name="List Paragraph" w:semiHidden="0" w:uiPriority="34" w:unhideWhenUsed="0" w:qFormat="1"/>
-    <w:lsdException w:name="Quote" w:semiHidden="0" w:uiPriority="29" w:unhideWhenUsed="0" w:qFormat="1"/>
-    <w:lsdException w:name="Intense Quote" w:semiHidden="0" w:uiPriority="30" w:unhideWhenUsed="0" w:qFormat="1"/>
-    <w:lsdException w:name="Medium List 2 Accent 1" w:semiHidden="0" w:uiPriority="66" w:unhideWhenUsed="0"/>
-    <w:lsdException w:name="Medium Grid 1 Accent 1" w:semiHidden="0" w:uiPriority="67" w:unhideWhenUsed="0"/>
-    <w:lsdException w:name="Medium Grid 2 Accent 1" w:semiHidden="0" w:uiPriority="68" w:unhideWhenUsed="0"/>
-    <w:lsdException w:name="Medium Grid 3 Accent 1" w:semiHidden="0" w:uiPriority="69" w:unhideWhenUsed="0"/>
-    <w:lsdException w:name="Dark List Accent 1" w:semiHidden="0" w:uiPriority="70" w:unhideWhenUsed="0"/>
-    <w:lsdException w:name="Colorful Shading Accent 1" w:semiHidden="0" w:uiPriority="71" w:unhideWhenUsed="0"/>
-    <w:lsdException w:name="Colorful List Accent 1" w:semiHidden="0" w:uiPriority="72" w:unhideWhenUsed="0"/>
-    <w:lsdException w:name="Colorful Grid Accent 1" w:semiHidden="0" w:uiPriority="73" w:unhideWhenUsed="0"/>
-    <w:lsdException w:name="Light Shading Accent 2" w:semiHidden="0" w:uiPriority="60" w:unhideWhenUsed="0"/>
-    <w:lsdException w:name="Light List Accent 2" w:semiHidden="0" w:uiPriority="61" w:unhideWhenUsed="0"/>
-    <w:lsdException w:name="Light Grid Accent 2" w:semiHidden="0" w:uiPriority="62" w:unhideWhenUsed="0"/>
-    <w:lsdException w:name="Medium Shading 1 Accent 2" w:semiHidden="0" w:uiPriority="63" w:unhideWhenUsed="0"/>
-    <w:lsdException w:name="Medium Shading 2 Accent 2" w:semiHidden="0" w:uiPriority="64" w:unhideWhenUsed="0"/>
-    <w:lsdException w:name="Medium List 1 Accent 2" w:semiHidden="0" w:uiPriority="65" w:unhideWhenUsed="0"/>
-    <w:lsdException w:name="Medium List 2 Accent 2" w:semiHidden="0" w:uiPriority="66" w:unhideWhenUsed="0"/>
-    <w:lsdException w:name="Medium Grid 1 Accent 2" w:semiHidden="0" w:uiPriority="67" w:unhideWhenUsed="0"/>
-    <w:lsdException w:name="Medium Grid 2 Accent 2" w:semiHidden="0" w:uiPriority="68" w:unhideWhenUsed="0"/>
-    <w:lsdException w:name="Medium Grid 3 Accent 2" w:semiHidden="0" w:uiPriority="69" w:unhideWhenUsed="0"/>
-    <w:lsdException w:name="Dark List Accent 2" w:semiHidden="0" w:uiPriority="70" w:unhideWhenUsed="0"/>
-    <w:lsdException w:name="Colorful Shading Accent 2" w:semiHidden="0" w:uiPriority="71" w:unhideWhenUsed="0"/>
-    <w:lsdException w:name="Colorful List Accent 2" w:semiHidden="0" w:uiPriority="72" w:unhideWhenUsed="0"/>
-    <w:lsdException w:name="Colorful Grid Accent 2" w:semiHidden="0" w:uiPriority="73" w:unhideWhenUsed="0"/>
-    <w:lsdException w:name="Light Shading Accent 3" w:semiHidden="0" w:uiPriority="60" w:unhideWhenUsed="0"/>
-    <w:lsdException w:name="Light List Accent 3" w:semiHidden="0" w:uiPriority="61" w:unhideWhenUsed="0"/>
-    <w:lsdException w:name="Light Grid Accent 3" w:semiHidden="0" w:uiPriority="62" w:unhideWhenUsed="0"/>
-    <w:lsdException w:name="Medium Shading 1 Accent 3" w:semiHidden="0" w:uiPriority="63" w:unhideWhenUsed="0"/>
-    <w:lsdException w:name="Medium Shading 2 Accent 3" w:semiHidden="0" w:uiPriority="64" w:unhideWhenUsed="0"/>
-    <w:lsdException w:name="Medium List 1 Accent 3" w:semiHidden="0" w:uiPriority="65" w:unhideWhenUsed="0"/>
-    <w:lsdException w:name="Medium List 2 Accent 3" w:semiHidden="0" w:uiPriority="66" w:unhideWhenUsed="0"/>
-    <w:lsdException w:name="Medium Grid 1 Accent 3" w:semiHidden="0" w:uiPriority="67" w:unhideWhenUsed="0"/>
-    <w:lsdException w:name="Medium Grid 2 Accent 3" w:semiHidden="0" w:uiPriority="68" w:unhideWhenUsed="0"/>
-    <w:lsdException w:name="Medium Grid 3 Accent 3" w:semiHidden="0" w:uiPriority="69" w:unhideWhenUsed="0"/>
-    <w:lsdException w:name="Dark List Accent 3" w:semiHidden="0" w:uiPriority="70" w:unhideWhenUsed="0"/>
-    <w:lsdException w:name="Colorful Shading Accent 3" w:semiHidden="0" w:uiPriority="71" w:unhideWhenUsed="0"/>
-    <w:lsdException w:name="Colorful List Accent 3" w:semiHidden="0" w:uiPriority="72" w:unhideWhenUsed="0"/>
-    <w:lsdException w:name="Colorful Grid Accent 3" w:semiHidden="0" w:uiPriority="73" w:unhideWhenUsed="0"/>
-    <w:lsdException w:name="Light Shading Accent 4" w:semiHidden="0" w:uiPriority="60" w:unhideWhenUsed="0"/>
-    <w:lsdException w:name="Light List Accent 4" w:semiHidden="0" w:uiPriority="61" w:unhideWhenUsed="0"/>
-    <w:lsdException w:name="Light Grid Accent 4" w:semiHidden="0" w:uiPriority="62" w:unhideWhenUsed="0"/>
-    <w:lsdException w:name="Medium Shading 1 Accent 4" w:semiHidden="0" w:uiPriority="63" w:unhideWhenUsed="0"/>
-    <w:lsdException w:name="Medium Shading 2 Accent 4" w:semiHidden="0" w:uiPriority="64" w:unhideWhenUsed="0"/>
-    <w:lsdException w:name="Medium List 1 Accent 4" w:semiHidden="0" w:uiPriority="65" w:unhideWhenUsed="0"/>
-    <w:lsdException w:name="Medium List 2 Accent 4" w:semiHidden="0" w:uiPriority="66" w:unhideWhenUsed="0"/>
-    <w:lsdException w:name="Medium Grid 1 Accent 4" w:semiHidden="0" w:uiPriority="67" w:unhideWhenUsed="0"/>
-    <w:lsdException w:name="Medium Grid 2 Accent 4" w:semiHidden="0" w:uiPriority="68" w:unhideWhenUsed="0"/>
-    <w:lsdException w:name="Medium Grid 3 Accent 4" w:semiHidden="0" w:uiPriority="69" w:unhideWhenUsed="0"/>
-    <w:lsdException w:name="Dark List Accent 4" w:semiHidden="0" w:uiPriority="70" w:unhideWhenUsed="0"/>
-    <w:lsdException w:name="Colorful Shading Accent 4" w:semiHidden="0" w:uiPriority="71" w:unhideWhenUsed="0"/>
-    <w:lsdException w:name="Colorful List Accent 4" w:semiHidden="0" w:uiPriority="72" w:unhideWhenUsed="0"/>
-    <w:lsdException w:name="Colorful Grid Accent 4" w:semiHidden="0" w:uiPriority="73" w:unhideWhenUsed="0"/>
-    <w:lsdException w:name="Light Shading Accent 5" w:semiHidden="0" w:uiPriority="60" w:unhideWhenUsed="0"/>
-    <w:lsdException w:name="Light List Accent 5" w:semiHidden="0" w:uiPriority="61" w:unhideWhenUsed="0"/>
-    <w:lsdException w:name="Light Grid Accent 5" w:semiHidden="0" w:uiPriority="62" w:unhideWhenUsed="0"/>
-    <w:lsdException w:name="Medium Shading 1 Accent 5" w:semiHidden="0" w:uiPriority="63" w:unhideWhenUsed="0"/>
-    <w:lsdException w:name="Medium Shading 2 Accent 5" w:semiHidden="0" w:uiPriority="64" w:unhideWhenUsed="0"/>
-    <w:lsdException w:name="Medium List 1 Accent 5" w:semiHidden="0" w:uiPriority="65" w:unhideWhenUsed="0"/>
-    <w:lsdException w:name="Medium List 2 Accent 5" w:semiHidden="0" w:uiPriority="66" w:unhideWhenUsed="0"/>
-    <w:lsdException w:name="Medium Grid 1 Accent 5" w:semiHidden="0" w:uiPriority="67" w:unhideWhenUsed="0"/>
-    <w:lsdException w:name="Medium Grid 2 Accent 5" w:semiHidden="0" w:uiPriority="68" w:unhideWhenUsed="0"/>
-    <w:lsdException w:name="Medium Grid 3 Accent 5" w:semiHidden="0" w:uiPriority="69" w:unhideWhenUsed="0"/>
-    <w:lsdException w:name="Dark List Accent 5" w:semiHidden="0" w:uiPriority="70" w:unhideWhenUsed="0"/>
-    <w:lsdException w:name="Colorful Shading Accent 5" w:semiHidden="0" w:uiPriority="71" w:unhideWhenUsed="0"/>
-    <w:lsdException w:name="Colorful List Accent 5" w:semiHidden="0" w:uiPriority="72" w:unhideWhenUsed="0"/>
-    <w:lsdException w:name="Colorful Grid Accent 5" w:semiHidden="0" w:uiPriority="73" w:unhideWhenUsed="0"/>
-    <w:lsdException w:name="Light Shading Accent 6" w:semiHidden="0" w:uiPriority="60" w:unhideWhenUsed="0"/>
-    <w:lsdException w:name="Light List Accent 6" w:semiHidden="0" w:uiPriority="61" w:unhideWhenUsed="0"/>
-    <w:lsdException w:name="Light Grid Accent 6" w:semiHidden="0" w:uiPriority="62" w:unhideWhenUsed="0"/>
-    <w:lsdException w:name="Medium Shading 1 Accent 6" w:semiHidden="0" w:uiPriority="63" w:unhideWhenUsed="0"/>
-    <w:lsdException w:name="Medium Shading 2 Accent 6" w:semiHidden="0" w:uiPriority="64" w:unhideWhenUsed="0"/>
-    <w:lsdException w:name="Medium List 1 Accent 6" w:semiHidden="0" w:uiPriority="65" w:unhideWhenUsed="0"/>
-    <w:lsdException w:name="Medium List 2 Accent 6" w:semiHidden="0" w:uiPriority="66" w:unhideWhenUsed="0"/>
-    <w:lsdException w:name="Medium Grid 1 Accent 6" w:semiHidden="0" w:uiPriority="67" w:unhideWhenUsed="0"/>
-    <w:lsdException w:name="Medium Grid 2 Accent 6" w:semiHidden="0" w:uiPriority="68" w:unhideWhenUsed="0"/>
-    <w:lsdException w:name="Medium Grid 3 Accent 6" w:semiHidden="0" w:uiPriority="69" w:unhideWhenUsed="0"/>
-    <w:lsdException w:name="Dark List Accent 6" w:semiHidden="0" w:uiPriority="70" w:unhideWhenUsed="0"/>
-    <w:lsdException w:name="Colorful Shading Accent 6" w:semiHidden="0" w:uiPriority="71" w:unhideWhenUsed="0"/>
-    <w:lsdException w:name="Colorful List Accent 6" w:semiHidden="0" w:uiPriority="72" w:unhideWhenUsed="0"/>
-    <w:lsdException w:name="Colorful Grid Accent 6" w:semiHidden="0" w:uiPriority="73" w:unhideWhenUsed="0"/>
-    <w:lsdException w:name="Subtle Emphasis" w:semiHidden="0" w:uiPriority="19" w:unhideWhenUsed="0" w:qFormat="1"/>
-    <w:lsdException w:name="Intense Emphasis" w:semiHidden="0" w:uiPriority="21" w:unhideWhenUsed="0" w:qFormat="1"/>
-    <w:lsdException w:name="Subtle Reference" w:semiHidden="0" w:uiPriority="31" w:unhideWhenUsed="0" w:qFormat="1"/>
-    <w:lsdException w:name="Intense Reference" w:semiHidden="0" w:uiPriority="32" w:unhideWhenUsed="0" w:qFormat="1"/>
-    <w:lsdException w:name="Book Title" w:semiHidden="0" w:uiPriority="33" w:unhideWhenUsed="0" w:qFormat="1"/>
-    <w:lsdException w:name="Bibliography" w:uiPriority="37"/>
-    <w:lsdException w:name="TOC Heading" w:uiPriority="39" w:qFormat="1"/>
-  </w:latentStyles>
-  <w:style w:type="paragraph" w:default="1" w:styleId="Normal">
-    <w:name w:val="Normal"/>
-    <w:qFormat/>
-  </w:style>
-  <w:style w:type="character" w:default="1" w:styleId="DefaultParagraphFont">
-    <w:name w:val="Default Paragraph Font"/>
-    <w:uiPriority w:val="1"/>
-    <w:semiHidden/>
-    <w:unhideWhenUsed/>
-  </w:style>
-  <w:style w:type="table" w:default="1" w:styleId="TableNormal">
-    <w:name w:val="Normal Table"/>
-    <w:uiPriority w:val="99"/>
-    <w:semiHidden/>
-    <w:unhideWhenUsed/>
-    <w:tblPr>
-      <w:tblInd w:w="0" w:type="dxa"/>
-      <w:tblCellMar>
-        <w:top w:w="0" w:type="dxa"/>
-        <w:left w:w="108" w:type="dxa"/>
-        <w:bottom w:w="0" w:type="dxa"/>
-        <w:right w:w="108" w:type="dxa"/>
-      </w:tblCellMar>
-    </w:tblPr>
-  </w:style>
-  <w:style w:type="numbering" w:default="1" w:styleId="NoList">
-    <w:name w:val="No List"/>
-    <w:uiPriority w:val="99"/>
-    <w:semiHidden/>
-    <w:unhideWhenUsed/>
-  </w:style>
-  <w:style w:type="paragraph" w:styleId="ListParagraph">
-    <w:name w:val="List Paragraph"/>
-    <w:basedOn w:val="Normal"/>
-    <w:uiPriority w:val="34"/>
-    <w:qFormat/>
-    <w:rsid w:val="00865108"/>
-    <w:pPr>
-      <w:ind w:left="720"/>
-      <w:contextualSpacing/>
-    </w:pPr>
-  </w:style>
-</w:styles>
-</file>
-
-<file path=word/stylesWithEffects.xml><?xml version="1.0" encoding="utf-8"?>
-<w:styles xmlns:wpc="http://schemas.microsoft.com/office/word/2010/wordprocessingCanvas" xmlns:mo="http://schemas.microsoft.com/office/mac/office/2008/main" xmlns:mc="http://schemas.openxmlformats.org/markup-compatibility/2006" xmlns:mv="urn:schemas-microsoft-com:mac:vml" xmlns:o="urn:schemas-microsoft-com:office:office" xmlns:r="http://schemas.openxmlformats.org/officeDocument/2006/relationships" xmlns:m="http://schemas.openxmlformats.org/officeDocument/2006/math" xmlns:v="urn:schemas-microsoft-com:vml" xmlns:wp14="http://schemas.microsoft.com/office/word/2010/wordprocessingDrawing" xmlns:wp="http://schemas.openxmlformats.org/drawingml/2006/wordprocessingDrawing" xmlns:w10="urn:schemas-microsoft-com:office:word" xmlns:w="http://schemas.openxmlformats.org/wordprocessingml/2006/main" xmlns:w14="http://schemas.microsoft.com/office/word/2010/wordml" xmlns:wpg="http://schemas.microsoft.com/office/word/2010/wordprocessingGroup" xmlns:wpi="http://schemas.microsoft.com/office/word/2010/wordprocessingInk" xmlns:wne="http://schemas.microsoft.com/office/word/2006/wordml" xmlns:wps="http://schemas.microsoft.com/office/word/2010/wordprocessingShape" mc:Ignorable="w14 wp14">
-  <w:docDefaults>
-    <w:rPrDefault>
-      <w:rPr>
-        <w:rFonts w:asciiTheme="minorHAnsi" w:eastAsiaTheme="minorEastAsia" w:hAnsiTheme="minorHAnsi" w:cstheme="minorBidi"/>
-        <w:sz w:val="24"/>
-        <w:szCs w:val="24"/>
-        <w:lang w:val="en-US" w:eastAsia="en-US" w:bidi="ar-SA"/>
-      </w:rPr>
-    </w:rPrDefault>
-    <w:pPrDefault/>
-  </w:docDefaults>
-  <w:latentStyles w:defLockedState="0" w:defUIPriority="99" w:defSemiHidden="1" w:defUnhideWhenUsed="1" w:defQFormat="0" w:count="276">
-    <w:lsdException w:name="Normal" w:semiHidden="0" w:uiPriority="0" w:unhideWhenUsed="0" w:qFormat="1"/>
-    <w:lsdException w:name="heading 1" w:semiHidden="0" w:uiPriority="9" w:unhideWhenUsed="0" w:qFormat="1"/>
-    <w:lsdException w:name="heading 2" w:uiPriority="9" w:qFormat="1"/>
-    <w:lsdException w:name="heading 3" w:uiPriority="9" w:qFormat="1"/>
-    <w:lsdException w:name="heading 4" w:uiPriority="9" w:qFormat="1"/>
-    <w:lsdException w:name="heading 5" w:uiPriority="9" w:qFormat="1"/>
-    <w:lsdException w:name="heading 6" w:uiPriority="9" w:qFormat="1"/>
-    <w:lsdException w:name="heading 7" w:uiPriority="9" w:qFormat="1"/>
-    <w:lsdException w:name="heading 8" w:uiPriority="9" w:qFormat="1"/>
-    <w:lsdException w:name="heading 9" w:uiPriority="9" w:qFormat="1"/>
-    <w:lsdException w:name="toc 1" w:uiPriority="39"/>
-    <w:lsdException w:name="toc 2" w:uiPriority="39"/>
-    <w:lsdException w:name="toc 3" w:uiPriority="39"/>
-    <w:lsdException w:name="toc 4" w:uiPriority="39"/>
-    <w:lsdException w:name="toc 5" w:uiPriority="39"/>
-    <w:lsdException w:name="toc 6" w:uiPriority="39"/>
-    <w:lsdException w:name="toc 7" w:uiPriority="39"/>
-    <w:lsdException w:name="toc 8" w:uiPriority="39"/>
-    <w:lsdException w:name="toc 9" w:uiPriority="39"/>
-    <w:lsdException w:name="caption" w:uiPriority="35" w:qFormat="1"/>
-    <w:lsdException w:name="Title" w:semiHidden="0" w:uiPriority="10" w:unhideWhenUsed="0" w:qFormat="1"/>
-    <w:lsdException w:name="Default Paragraph Font" w:uiPriority="1"/>
-    <w:lsdException w:name="Subtitle" w:semiHidden="0" w:uiPriority="11" w:unhideWhenUsed="0" w:qFormat="1"/>
-    <w:lsdException w:name="Strong" w:semiHidden="0" w:uiPriority="22" w:unhideWhenUsed="0" w:qFormat="1"/>
-    <w:lsdException w:name="Emphasis" w:semiHidden="0" w:uiPriority="20" w:unhideWhenUsed="0" w:qFormat="1"/>
-    <w:lsdException w:name="Table Grid" w:semiHidden="0" w:uiPriority="59" w:unhideWhenUsed="0"/>
-    <w:lsdException w:name="Placeholder Text" w:unhideWhenUsed="0"/>
-    <w:lsdException w:name="No Spacing" w:semiHidden="0" w:uiPriority="1" w:unhideWhenUsed="0" w:qFormat="1"/>
-    <w:lsdException w:name="Light Shading" w:semiHidden="0" w:uiPriority="60" w:unhideWhenUsed="0"/>
-    <w:lsdException w:name="Light List" w:semiHidden="0" w:uiPriority="61" w:unhideWhenUsed="0"/>
-    <w:lsdException w:name="Light Grid" w:semiHidden="0" w:uiPriority="62" w:unhideWhenUsed="0"/>
-    <w:lsdException w:name="Medium Shading 1" w:semiHidden="0" w:uiPriority="63" w:unhideWhenUsed="0"/>
-    <w:lsdException w:name="Medium Shading 2" w:semiHidden="0" w:uiPriority="64" w:unhideWhenUsed="0"/>
-    <w:lsdException w:name="Medium List 1" w:semiHidden="0" w:uiPriority="65" w:unhideWhenUsed="0"/>
-    <w:lsdException w:name="Medium List 2" w:semiHidden="0" w:uiPriority="66" w:unhideWhenUsed="0"/>
-    <w:lsdException w:name="Medium Grid 1" w:semiHidden="0" w:uiPriority="67" w:unhideWhenUsed="0"/>
-    <w:lsdException w:name="Medium Grid 2" w:semiHidden="0" w:uiPriority="68" w:unhideWhenUsed="0"/>
-    <w:lsdException w:name="Medium Grid 3" w:semiHidden="0" w:uiPriority="69" w:unhideWhenUsed="0"/>
-    <w:lsdException w:name="Dark List" w:semiHidden="0" w:uiPriority="70" w:unhideWhenUsed="0"/>
-    <w:lsdException w:name="Colorful Shading" w:semiHidden="0" w:uiPriority="71" w:unhideWhenUsed="0"/>
-    <w:lsdException w:name="Colorful List" w:semiHidden="0" w:uiPriority="72" w:unhideWhenUsed="0"/>
-    <w:lsdException w:name="Colorful Grid" w:semiHidden="0" w:uiPriority="73" w:unhideWhenUsed="0"/>
-    <w:lsdException w:name="Light Shading Accent 1" w:semiHidden="0" w:uiPriority="60" w:unhideWhenUsed="0"/>
-    <w:lsdException w:name="Light List Accent 1" w:semiHidden="0" w:uiPriority="61" w:unhideWhenUsed="0"/>
-    <w:lsdException w:name="Light Grid Accent 1" w:semiHidden="0" w:uiPriority="62" w:unhideWhenUsed="0"/>
-    <w:lsdException w:name="Medium Shading 1 Accent 1" w:semiHidden="0" w:uiPriority="63" w:unhideWhenUsed="0"/>
-    <w:lsdException w:name="Medium Shading 2 Accent 1" w:semiHidden="0" w:uiPriority="64" w:unhideWhenUsed="0"/>
-    <w:lsdException w:name="Medium List 1 Accent 1" w:semiHidden="0" w:uiPriority="65" w:unhideWhenUsed="0"/>
-    <w:lsdException w:name="Revision" w:unhideWhenUsed="0"/>
-    <w:lsdException w:name="List Paragraph" w:semiHidden="0" w:uiPriority="34" w:unhideWhenUsed="0" w:qFormat="1"/>
-    <w:lsdException w:name="Quote" w:semiHidden="0" w:uiPriority="29" w:unhideWhenUsed="0" w:qFormat="1"/>
-    <w:lsdException w:name="Intense Quote" w:semiHidden="0" w:uiPriority="30" w:unhideWhenUsed="0" w:qFormat="1"/>
-    <w:lsdException w:name="Medium List 2 Accent 1" w:semiHidden="0" w:uiPriority="66" w:unhideWhenUsed="0"/>
-    <w:lsdException w:name="Medium Grid 1 Accent 1" w:semiHidden="0" w:uiPriority="67" w:unhideWhenUsed="0"/>
-    <w:lsdException w:name="Medium Grid 2 Accent 1" w:semiHidden="0" w:uiPriority="68" w:unhideWhenUsed="0"/>
-    <w:lsdException w:name="Medium Grid 3 Accent 1" w:semiHidden="0" w:uiPriority="69" w:unhideWhenUsed="0"/>
-    <w:lsdException w:name="Dark List Accent 1" w:semiHidden="0" w:uiPriority="70" w:unhideWhenUsed="0"/>
-    <w:lsdException w:name="Colorful Shading Accent 1" w:semiHidden="0" w:uiPriority="71" w:unhideWhenUsed="0"/>
-    <w:lsdException w:name="Colorful List Accent 1" w:semiHidden="0" w:uiPriority="72" w:unhideWhenUsed="0"/>
-    <w:lsdException w:name="Colorful Grid Accent 1" w:semiHidden="0" w:uiPriority="73" w:unhideWhenUsed="0"/>
-    <w:lsdException w:name="Light Shading Accent 2" w:semiHidden="0" w:uiPriority="60" w:unhideWhenUsed="0"/>
-    <w:lsdException w:name="Light List Accent 2" w:semiHidden="0" w:uiPriority="61" w:unhideWhenUsed="0"/>
-    <w:lsdException w:name="Light Grid Accent 2" w:semiHidden="0" w:uiPriority="62" w:unhideWhenUsed="0"/>
-    <w:lsdException w:name="Medium Shading 1 Accent 2" w:semiHidden="0" w:uiPriority="63" w:unhideWhenUsed="0"/>
-    <w:lsdException w:name="Medium Shading 2 Accent 2" w:semiHidden="0" w:uiPriority="64" w:unhideWhenUsed="0"/>
-    <w:lsdException w:name="Medium List 1 Accent 2" w:semiHidden="0" w:uiPriority="65" w:unhideWhenUsed="0"/>
-    <w:lsdException w:name="Medium List 2 Accent 2" w:semiHidden="0" w:uiPriority="66" w:unhideWhenUsed="0"/>
-    <w:lsdException w:name="Medium Grid 1 Accent 2" w:semiHidden="0" w:uiPriority="67" w:unhideWhenUsed="0"/>
-    <w:lsdException w:name="Medium Grid 2 Accent 2" w:semiHidden="0" w:uiPriority="68" w:unhideWhenUsed="0"/>
-    <w:lsdException w:name="Medium Grid 3 Accent 2" w:semiHidden="0" w:uiPriority="69" w:unhideWhenUsed="0"/>
-    <w:lsdException w:name="Dark List Accent 2" w:semiHidden="0" w:uiPriority="70" w:unhideWhenUsed="0"/>
-    <w:lsdException w:name="Colorful Shading Accent 2" w:semiHidden="0" w:uiPriority="71" w:unhideWhenUsed="0"/>
-    <w:lsdException w:name="Colorful List Accent 2" w:semiHidden="0" w:uiPriority="72" w:unhideWhenUsed="0"/>
-    <w:lsdException w:name="Colorful Grid Accent 2" w:semiHidden="0" w:uiPriority="73" w:unhideWhenUsed="0"/>
-    <w:lsdException w:name="Light Shading Accent 3" w:semiHidden="0" w:uiPriority="60" w:unhideWhenUsed="0"/>
-    <w:lsdException w:name="Light List Accent 3" w:semiHidden="0" w:uiPriority="61" w:unhideWhenUsed="0"/>
-    <w:lsdException w:name="Light Grid Accent 3" w:semiHidden="0" w:uiPriority="62" w:unhideWhenUsed="0"/>
-    <w:lsdException w:name="Medium Shading 1 Accent 3" w:semiHidden="0" w:uiPriority="63" w:unhideWhenUsed="0"/>
-    <w:lsdException w:name="Medium Shading 2 Accent 3" w:semiHidden="0" w:uiPriority="64" w:unhideWhenUsed="0"/>
-    <w:lsdException w:name="Medium List 1 Accent 3" w:semiHidden="0" w:uiPriority="65" w:unhideWhenUsed="0"/>
-    <w:lsdException w:name="Medium List 2 Accent 3" w:semiHidden="0" w:uiPriority="66" w:unhideWhenUsed="0"/>
-    <w:lsdException w:name="Medium Grid 1 Accent 3" w:semiHidden="0" w:uiPriority="67" w:unhideWhenUsed="0"/>
-    <w:lsdException w:name="Medium Grid 2 Accent 3" w:semiHidden="0" w:uiPriority="68" w:unhideWhenUsed="0"/>
-    <w:lsdException w:name="Medium Grid 3 Accent 3" w:semiHidden="0" w:uiPriority="69" w:unhideWhenUsed="0"/>
-    <w:lsdException w:name="Dark List Accent 3" w:semiHidden="0" w:uiPriority="70" w:unhideWhenUsed="0"/>
-    <w:lsdException w:name="Colorful Shading Accent 3" w:semiHidden="0" w:uiPriority="71" w:unhideWhenUsed="0"/>
-    <w:lsdException w:name="Colorful List Accent 3" w:semiHidden="0" w:uiPriority="72" w:unhideWhenUsed="0"/>
-    <w:lsdException w:name="Colorful Grid Accent 3" w:semiHidden="0" w:uiPriority="73" w:unhideWhenUsed="0"/>
-    <w:lsdException w:name="Light Shading Accent 4" w:semiHidden="0" w:uiPriority="60" w:unhideWhenUsed="0"/>
-    <w:lsdException w:name="Light List Accent 4" w:semiHidden="0" w:uiPriority="61" w:unhideWhenUsed="0"/>
-    <w:lsdException w:name="Light Grid Accent 4" w:semiHidden="0" w:uiPriority="62" w:unhideWhenUsed="0"/>
-    <w:lsdException w:name="Medium Shading 1 Accent 4" w:semiHidden="0" w:uiPriority="63" w:unhideWhenUsed="0"/>
-    <w:lsdException w:name="Medium Shading 2 Accent 4" w:semiHidden="0" w:uiPriority="64" w:unhideWhenUsed="0"/>
-    <w:lsdException w:name="Medium List 1 Accent 4" w:semiHidden="0" w:uiPriority="65" w:unhideWhenUsed="0"/>
-    <w:lsdException w:name="Medium List 2 Accent 4" w:semiHidden="0" w:uiPriority="66" w:unhideWhenUsed="0"/>
-    <w:lsdException w:name="Medium Grid 1 Accent 4" w:semiHidden="0" w:uiPriority="67" w:unhideWhenUsed="0"/>
-    <w:lsdException w:name="Medium Grid 2 Accent 4" w:semiHidden="0" w:uiPriority="68" w:unhideWhenUsed="0"/>
-    <w:lsdException w:name="Medium Grid 3 Accent 4" w:semiHidden="0" w:uiPriority="69" w:unhideWhenUsed="0"/>
-    <w:lsdException w:name="Dark List Accent 4" w:semiHidden="0" w:uiPriority="70" w:unhideWhenUsed="0"/>
-    <w:lsdException w:name="Colorful Shading Accent 4" w:semiHidden="0" w:uiPriority="71" w:unhideWhenUsed="0"/>
-    <w:lsdException w:name="Colorful List Accent 4" w:semiHidden="0" w:uiPriority="72" w:unhideWhenUsed="0"/>
-    <w:lsdException w:name="Colorful Grid Accent 4" w:semiHidden="0" w:uiPriority="73" w:unhideWhenUsed="0"/>
-    <w:lsdException w:name="Light Shading Accent 5" w:semiHidden="0" w:uiPriority="60" w:unhideWhenUsed="0"/>
-    <w:lsdException w:name="Light List Accent 5" w:semiHidden="0" w:uiPriority="61" w:unhideWhenUsed="0"/>
-    <w:lsdException w:name="Light Grid Accent 5" w:semiHidden="0" w:uiPriority="62" w:unhideWhenUsed="0"/>
-    <w:lsdException w:name="Medium Shading 1 Accent 5" w:semiHidden="0" w:uiPriority="63" w:unhideWhenUsed="0"/>
-    <w:lsdException w:name="Medium Shading 2 Accent 5" w:semiHidden="0" w:uiPriority="64" w:unhideWhenUsed="0"/>
-    <w:lsdException w:name="Medium List 1 Accent 5" w:semiHidden="0" w:uiPriority="65" w:unhideWhenUsed="0"/>
-    <w:lsdException w:name="Medium List 2 Accent 5" w:semiHidden="0" w:uiPriority="66" w:unhideWhenUsed="0"/>
-    <w:lsdException w:name="Medium Grid 1 Accent 5" w:semiHidden="0" w:uiPriority="67" w:unhideWhenUsed="0"/>
-    <w:lsdException w:name="Medium Grid 2 Accent 5" w:semiHidden="0" w:uiPriority="68" w:unhideWhenUsed="0"/>
-    <w:lsdException w:name="Medium Grid 3 Accent 5" w:semiHidden="0" w:uiPriority="69" w:unhideWhenUsed="0"/>
-    <w:lsdException w:name="Dark List Accent 5" w:semiHidden="0" w:uiPriority="70" w:unhideWhenUsed="0"/>
-    <w:lsdException w:name="Colorful Shading Accent 5" w:semiHidden="0" w:uiPriority="71" w:unhideWhenUsed="0"/>
-    <w:lsdException w:name="Colorful List Accent 5" w:semiHidden="0" w:uiPriority="72" w:unhideWhenUsed="0"/>
-    <w:lsdException w:name="Colorful Grid Accent 5" w:semiHidden="0" w:uiPriority="73" w:unhideWhenUsed="0"/>
-    <w:lsdException w:name="Light Shading Accent 6" w:semiHidden="0" w:uiPriority="60" w:unhideWhenUsed="0"/>
-    <w:lsdException w:name="Light List Accent 6" w:semiHidden="0" w:uiPriority="61" w:unhideWhenUsed="0"/>
-    <w:lsdException w:name="Light Grid Accent 6" w:semiHidden="0" w:uiPriority="62" w:unhideWhenUsed="0"/>
-    <w:lsdException w:name="Medium Shading 1 Accent 6" w:semiHidden="0" w:uiPriority="63" w:unhideWhenUsed="0"/>
-    <w:lsdException w:name="Medium Shading 2 Accent 6" w:semiHidden="0" w:uiPriority="64" w:unhideWhenUsed="0"/>
-    <w:lsdException w:name="Medium List 1 Accent 6" w:semiHidden="0" w:uiPriority="65" w:unhideWhenUsed="0"/>
-    <w:lsdException w:name="Medium List 2 Accent 6" w:semiHidden="0" w:uiPriority="66" w:unhideWhenUsed="0"/>
-    <w:lsdException w:name="Medium Grid 1 Accent 6" w:semiHidden="0" w:uiPriority="67" w:unhideWhenUsed="0"/>
-    <w:lsdException w:name="Medium Grid 2 Accent 6" w:semiHidden="0" w:uiPriority="68" w:unhideWhenUsed="0"/>
-    <w:lsdException w:name="Medium Grid 3 Accent 6" w:semiHidden="0" w:uiPriority="69" w:unhideWhenUsed="0"/>
-    <w:lsdException w:name="Dark List Accent 6" w:semiHidden="0" w:uiPriority="70" w:unhideWhenUsed="0"/>
-    <w:lsdException w:name="Colorful Shading Accent 6" w:semiHidden="0" w:uiPriority="71" w:unhideWhenUsed="0"/>
-    <w:lsdException w:name="Colorful List Accent 6" w:semiHidden="0" w:uiPriority="72" w:unhideWhenUsed="0"/>
-    <w:lsdException w:name="Colorful Grid Accent 6" w:semiHidden="0" w:uiPriority="73" w:unhideWhenUsed="0"/>
-    <w:lsdException w:name="Subtle Emphasis" w:semiHidden="0" w:uiPriority="19" w:unhideWhenUsed="0" w:qFormat="1"/>
-    <w:lsdException w:name="Intense Emphasis" w:semiHidden="0" w:uiPriority="21" w:unhideWhenUsed="0" w:qFormat="1"/>
-    <w:lsdException w:name="Subtle Reference" w:semiHidden="0" w:uiPriority="31" w:unhideWhenUsed="0" w:qFormat="1"/>
-    <w:lsdException w:name="Intense Reference" w:semiHidden="0" w:uiPriority="32" w:unhideWhenUsed="0" w:qFormat="1"/>
-    <w:lsdException w:name="Book Title" w:semiHidden="0" w:uiPriority="33" w:unhideWhenUsed="0" w:qFormat="1"/>
-    <w:lsdException w:name="Bibliography" w:uiPriority="37"/>
-    <w:lsdException w:name="TOC Heading" w:uiPriority="39" w:qFormat="1"/>
+  <w:latentStyles w:defLockedState="0" w:defUIPriority="99" w:defSemiHidden="0" w:defUnhideWhenUsed="0" w:defQFormat="0" w:count="372">
+    <w:lsdException w:name="Normal" w:uiPriority="0" w:qFormat="1"/>
+    <w:lsdException w:name="heading 1" w:uiPriority="9" w:qFormat="1"/>
+    <w:lsdException w:name="heading 2" w:semiHidden="1" w:uiPriority="9" w:unhideWhenUsed="1" w:qFormat="1"/>
+    <w:lsdException w:name="heading 3" w:semiHidden="1" w:uiPriority="9" w:unhideWhenUsed="1" w:qFormat="1"/>
+    <w:lsdException w:name="heading 4" w:semiHidden="1" w:uiPriority="9" w:unhideWhenUsed="1" w:qFormat="1"/>
+    <w:lsdException w:name="heading 5" w:semiHidden="1" w:uiPriority="9" w:unhideWhenUsed="1" w:qFormat="1"/>
+    <w:lsdException w:name="heading 6" w:semiHidden="1" w:uiPriority="9" w:unhideWhenUsed="1" w:qFormat="1"/>
+    <w:lsdException w:name="heading 7" w:semiHidden="1" w:uiPriority="9" w:unhideWhenUsed="1" w:qFormat="1"/>
+    <w:lsdException w:name="heading 8" w:semiHidden="1" w:uiPriority="9" w:unhideWhenUsed="1" w:qFormat="1"/>
+    <w:lsdException w:name="heading 9" w:semiHidden="1" w:uiPriority="9" w:unhideWhenUsed="1" w:qFormat="1"/>
+    <w:lsdException w:name="index 1" w:semiHidden="1" w:unhideWhenUsed="1"/>
+    <w:lsdException w:name="index 2" w:semiHidden="1" w:unhideWhenUsed="1"/>
+    <w:lsdException w:name="index 3" w:semiHidden="1" w:unhideWhenUsed="1"/>
+    <w:lsdException w:name="index 4" w:semiHidden="1" w:unhideWhenUsed="1"/>
+    <w:lsdException w:name="index 5" w:semiHidden="1" w:unhideWhenUsed="1"/>
+    <w:lsdException w:name="index 6" w:semiHidden="1" w:unhideWhenUsed="1"/>
+    <w:lsdException w:name="index 7" w:semiHidden="1" w:unhideWhenUsed="1"/>
+    <w:lsdException w:name="index 8" w:semiHidden="1" w:unhideWhenUsed="1"/>
+    <w:lsdException w:name="index 9" w:semiHidden="1" w:unhideWhenUsed="1"/>
+    <w:lsdException w:name="toc 1" w:semiHidden="1" w:uiPriority="39" w:unhideWhenUsed="1"/>
+    <w:lsdException w:name="toc 2" w:semiHidden="1" w:uiPriority="39" w:unhideWhenUsed="1"/>
+    <w:lsdException w:name="toc 3" w:semiHidden="1" w:uiPriority="39" w:unhideWhenUsed="1"/>
+    <w:lsdException w:name="toc 4" w:semiHidden="1" w:uiPriority="39" w:unhideWhenUsed="1"/>
+    <w:lsdException w:name="toc 5" w:semiHidden="1" w:uiPriority="39" w:unhideWhenUsed="1"/>
+    <w:lsdException w:name="toc 6" w:semiHidden="1" w:uiPriority="39" w:unhideWhenUsed="1"/>
+    <w:lsdException w:name="toc 7" w:semiHidden="1" w:uiPriority="39" w:unhideWhenUsed="1"/>
+    <w:lsdException w:name="toc 8" w:semiHidden="1" w:uiPriority="39" w:unhideWhenUsed="1"/>
+    <w:lsdException w:name="toc 9" w:semiHidden="1" w:uiPriority="39" w:unhideWhenUsed="1"/>
+    <w:lsdException w:name="Normal Indent" w:semiHidden="1" w:unhideWhenUsed="1"/>
+    <w:lsdException w:name="footnote text" w:semiHidden="1" w:unhideWhenUsed="1"/>
+    <w:lsdException w:name="annotation text" w:semiHidden="1" w:unhideWhenUsed="1"/>
+    <w:lsdException w:name="header" w:semiHidden="1" w:unhideWhenUsed="1"/>
+    <w:lsdException w:name="footer" w:semiHidden="1" w:unhideWhenUsed="1"/>
+    <w:lsdException w:name="index heading" w:semiHidden="1" w:unhideWhenUsed="1"/>
+    <w:lsdException w:name="caption" w:semiHidden="1" w:uiPriority="35" w:unhideWhenUsed="1" w:qFormat="1"/>
+    <w:lsdException w:name="table of figures" w:semiHidden="1" w:unhideWhenUsed="1"/>
+    <w:lsdException w:name="envelope address" w:semiHidden="1" w:unhideWhenUsed="1"/>
+    <w:lsdException w:name="envelope return" w:semiHidden="1" w:unhideWhenUsed="1"/>
+    <w:lsdException w:name="footnote reference" w:semiHidden="1" w:unhideWhenUsed="1"/>
+    <w:lsdException w:name="annotation reference" w:semiHidden="1" w:unhideWhenUsed="1"/>
+    <w:lsdException w:name="line number" w:semiHidden="1" w:unhideWhenUsed="1"/>
+    <w:lsdException w:name="page number" w:semiHidden="1" w:unhideWhenUsed="1"/>
+    <w:lsdException w:name="endnote reference" w:semiHidden="1" w:unhideWhenUsed="1"/>
+    <w:lsdException w:name="endnote text" w:semiHidden="1" w:unhideWhenUsed="1"/>
+    <w:lsdException w:name="table of authorities" w:semiHidden="1" w:unhideWhenUsed="1"/>
+    <w:lsdException w:name="macro" w:semiHidden="1" w:unhideWhenUsed="1"/>
+    <w:lsdException w:name="toa heading" w:semiHidden="1" w:unhideWhenUsed="1"/>
+    <w:lsdException w:name="List" w:semiHidden="1" w:unhideWhenUsed="1"/>
+    <w:lsdException w:name="List Bullet" w:semiHidden="1" w:unhideWhenUsed="1"/>
+    <w:lsdException w:name="List Number" w:semiHidden="1" w:unhideWhenUsed="1"/>
+    <w:lsdException w:name="List 2" w:semiHidden="1" w:unhideWhenUsed="1"/>
+    <w:lsdException w:name="List 3" w:semiHidden="1" w:unhideWhenUsed="1"/>
+    <w:lsdException w:name="List 4" w:semiHidden="1" w:unhideWhenUsed="1"/>
+    <w:lsdException w:name="List 5" w:semiHidden="1" w:unhideWhenUsed="1"/>
+    <w:lsdException w:name="List Bullet 2" w:semiHidden="1" w:unhideWhenUsed="1"/>
+    <w:lsdException w:name="List Bullet 3" w:semiHidden="1" w:unhideWhenUsed="1"/>
+    <w:lsdException w:name="List Bullet 4" w:semiHidden="1" w:unhideWhenUsed="1"/>
+    <w:lsdException w:name="List Bullet 5" w:semiHidden="1" w:unhideWhenUsed="1"/>
+    <w:lsdException w:name="List Number 2" w:semiHidden="1" w:unhideWhenUsed="1"/>
+    <w:lsdException w:name="List Number 3" w:semiHidden="1" w:unhideWhenUsed="1"/>
+    <w:lsdException w:name="List Number 4" w:semiHidden="1" w:unhideWhenUsed="1"/>
+    <w:lsdException w:name="List Number 5" w:semiHidden="1" w:unhideWhenUsed="1"/>
+    <w:lsdException w:name="Title" w:uiPriority="10" w:qFormat="1"/>
+    <w:lsdException w:name="Closing" w:semiHidden="1" w:unhideWhenUsed="1"/>
+    <w:lsdException w:name="Signature" w:semiHidden="1" w:unhideWhenUsed="1"/>
+    <w:lsdException w:name="Default Paragraph Font" w:semiHidden="1" w:uiPriority="1" w:unhideWhenUsed="1"/>
+    <w:lsdException w:name="Body Text" w:semiHidden="1" w:unhideWhenUsed="1"/>
+    <w:lsdException w:name="Body Text Indent" w:semiHidden="1" w:unhideWhenUsed="1"/>
+    <w:lsdException w:name="List Continue" w:semiHidden="1" w:unhideWhenUsed="1"/>
+    <w:lsdException w:name="List Continue 2" w:semiHidden="1" w:unhideWhenUsed="1"/>
+    <w:lsdException w:name="List Continue 3" w:semiHidden="1" w:unhideWhenUsed="1"/>
+    <w:lsdException w:name="List Continue 4" w:semiHidden="1" w:unhideWhenUsed="1"/>
+    <w:lsdException w:name="List Continue 5" w:semiHidden="1" w:unhideWhenUsed="1"/>
+    <w:lsdException w:name="Message Header" w:semiHidden="1" w:unhideWhenUsed="1"/>
+    <w:lsdException w:name="Subtitle" w:uiPriority="11" w:qFormat="1"/>
+    <w:lsdException w:name="Salutation" w:semiHidden="1" w:unhideWhenUsed="1"/>
+    <w:lsdException w:name="Date" w:semiHidden="1" w:unhideWhenUsed="1"/>
+    <w:lsdException w:name="Body Text First Indent" w:semiHidden="1" w:unhideWhenUsed="1"/>
+    <w:lsdException w:name="Body Text First Indent 2" w:semiHidden="1" w:unhideWhenUsed="1"/>
+    <w:lsdException w:name="Note Heading" w:semiHidden="1" w:unhideWhenUsed="1"/>
+    <w:lsdException w:name="Body Text 2" w:semiHidden="1" w:unhideWhenUsed="1"/>
+    <w:lsdException w:name="Body Text 3" w:semiHidden="1" w:unhideWhenUsed="1"/>
+    <w:lsdException w:name="Body Text Indent 2" w:semiHidden="1" w:unhideWhenUsed="1"/>
+    <w:lsdException w:name="Body Text Indent 3" w:semiHidden="1" w:unhideWhenUsed="1"/>
+    <w:lsdException w:name="Block Text" w:semiHidden="1" w:unhideWhenUsed="1"/>
+    <w:lsdException w:name="Hyperlink" w:semiHidden="1" w:unhideWhenUsed="1"/>
+    <w:lsdException w:name="FollowedHyperlink" w:semiHidden="1" w:unhideWhenUsed="1"/>
+    <w:lsdException w:name="Strong" w:uiPriority="22" w:qFormat="1"/>
+    <w:lsdException w:name="Emphasis" w:uiPriority="20" w:qFormat="1"/>
+    <w:lsdException w:name="Document Map" w:semiHidden="1" w:unhideWhenUsed="1"/>
+    <w:lsdException w:name="Plain Text" w:semiHidden="1" w:unhideWhenUsed="1"/>
+    <w:lsdException w:name="E-mail Signature" w:semiHidden="1" w:unhideWhenUsed="1"/>
+    <w:lsdException w:name="HTML Top of Form" w:semiHidden="1" w:unhideWhenUsed="1"/>
+    <w:lsdException w:name="HTML Bottom of Form" w:semiHidden="1" w:unhideWhenUsed="1"/>
+    <w:lsdException w:name="Normal (Web)" w:semiHidden="1" w:unhideWhenUsed="1"/>
+    <w:lsdException w:name="HTML Acronym" w:semiHidden="1" w:unhideWhenUsed="1"/>
+    <w:lsdException w:name="HTML Address" w:semiHidden="1" w:unhideWhenUsed="1"/>
+    <w:lsdException w:name="HTML Cite" w:semiHidden="1" w:unhideWhenUsed="1"/>
+    <w:lsdException w:name="HTML Code" w:semiHidden="1" w:unhideWhenUsed="1"/>
+    <w:lsdException w:name="HTML Definition" w:semiHidden="1" w:unhideWhenUsed="1"/>
+    <w:lsdException w:name="HTML Keyboard" w:semiHidden="1" w:unhideWhenUsed="1"/>
+    <w:lsdException w:name="HTML Preformatted" w:semiHidden="1" w:unhideWhenUsed="1"/>
+    <w:lsdException w:name="HTML Sample" w:semiHidden="1" w:unhideWhenUsed="1"/>
+    <w:lsdException w:name="HTML Typewriter" w:semiHidden="1" w:unhideWhenUsed="1"/>
+    <w:lsdException w:name="HTML Variable" w:semiHidden="1" w:unhideWhenUsed="1"/>
+    <w:lsdException w:name="Normal Table" w:semiHidden="1" w:unhideWhenUsed="1"/>
+    <w:lsdException w:name="annotation subject" w:semiHidden="1" w:unhideWhenUsed="1"/>
+    <w:lsdException w:name="No List" w:semiHidden="1" w:unhideWhenUsed="1"/>
+    <w:lsdException w:name="Outline List 1" w:semiHidden="1" w:unhideWhenUsed="1"/>
+    <w:lsdException w:name="Outline List 2" w:semiHidden="1" w:unhideWhenUsed="1"/>
+    <w:lsdException w:name="Outline List 3" w:semiHidden="1" w:unhideWhenUsed="1"/>
+    <w:lsdException w:name="Table Simple 1" w:semiHidden="1" w:unhideWhenUsed="1"/>
+    <w:lsdException w:name="Table Simple 2" w:semiHidden="1" w:unhideWhenUsed="1"/>
+    <w:lsdException w:name="Table Simple 3" w:semiHidden="1" w:unhideWhenUsed="1"/>
+    <w:lsdException w:name="Table Classic 1" w:semiHidden="1" w:unhideWhenUsed="1"/>
+    <w:lsdException w:name="Table Classic 2" w:semiHidden="1" w:unhideWhenUsed="1"/>
+    <w:lsdException w:name="Table Classic 3" w:semiHidden="1" w:unhideWhenUsed="1"/>
+    <w:lsdException w:name="Table Classic 4" w:semiHidden="1" w:unhideWhenUsed="1"/>
+    <w:lsdException w:name="Table Colorful 1" w:semiHidden="1" w:unhideWhenUsed="1"/>
+    <w:lsdException w:name="Table Colorful 2" w:semiHidden="1" w:unhideWhenUsed="1"/>
+    <w:lsdException w:name="Table Colorful 3" w:semiHidden="1" w:unhideWhenUsed="1"/>
+    <w:lsdException w:name="Table Columns 1" w:semiHidden="1" w:unhideWhenUsed="1"/>
+    <w:lsdException w:name="Table Columns 2" w:semiHidden="1" w:unhideWhenUsed="1"/>
+    <w:lsdException w:name="Table Columns 3" w:semiHidden="1" w:unhideWhenUsed="1"/>
+    <w:lsdException w:name="Table Columns 4" w:semiHidden="1" w:unhideWhenUsed="1"/>
+    <w:lsdException w:name="Table Columns 5" w:semiHidden="1" w:unhideWhenUsed="1"/>
+    <w:lsdException w:name="Table Grid 1" w:semiHidden="1" w:unhideWhenUsed="1"/>
+    <w:lsdException w:name="Table Grid 2" w:semiHidden="1" w:unhideWhenUsed="1"/>
+    <w:lsdException w:name="Table Grid 3" w:semiHidden="1" w:unhideWhenUsed="1"/>
+    <w:lsdException w:name="Table Grid 4" w:semiHidden="1" w:unhideWhenUsed="1"/>
+    <w:lsdException w:name="Table Grid 5" w:semiHidden="1" w:unhideWhenUsed="1"/>
+    <w:lsdException w:name="Table Grid 6" w:semiHidden="1" w:unhideWhenUsed="1"/>
+    <w:lsdException w:name="Table Grid 7" w:semiHidden="1" w:unhideWhenUsed="1"/>
+    <w:lsdException w:name="Table Grid 8" w:semiHidden="1" w:unhideWhenUsed="1"/>
+    <w:lsdException w:name="Table List 1" w:semiHidden="1" w:unhideWhenUsed="1"/>
+    <w:lsdException w:name="Table List 2" w:semiHidden="1" w:unhideWhenUsed="1"/>
+    <w:lsdException w:name="Table List 3" w:semiHidden="1" w:unhideWhenUsed="1"/>
+    <w:lsdException w:name="Table List 4" w:semiHidden="1" w:unhideWhenUsed="1"/>
+    <w:lsdException w:name="Table List 5" w:semiHidden="1" w:unhideWhenUsed="1"/>
+    <w:lsdException w:name="Table List 6" w:semiHidden="1" w:unhideWhenUsed="1"/>
+    <w:lsdException w:name="Table List 7" w:semiHidden="1" w:unhideWhenUsed="1"/>
+    <w:lsdException w:name="Table List 8" w:semiHidden="1" w:unhideWhenUsed="1"/>
+    <w:lsdException w:name="Table 3D effects 1" w:semiHidden="1" w:unhideWhenUsed="1"/>
+    <w:lsdException w:name="Table 3D effects 2" w:semiHidden="1" w:unhideWhenUsed="1"/>
+    <w:lsdException w:name="Table 3D effects 3" w:semiHidden="1" w:unhideWhenUsed="1"/>
+    <w:lsdException w:name="Table Contemporary" w:semiHidden="1" w:unhideWhenUsed="1"/>
+    <w:lsdException w:name="Table Elegant" w:semiHidden="1" w:unhideWhenUsed="1"/>
+    <w:lsdException w:name="Table Professional" w:semiHidden="1" w:unhideWhenUsed="1"/>
+    <w:lsdException w:name="Table Subtle 1" w:semiHidden="1" w:unhideWhenUsed="1"/>
+    <w:lsdException w:name="Table Subtle 2" w:semiHidden="1" w:unhideWhenUsed="1"/>
+    <w:lsdException w:name="Table Web 1" w:semiHidden="1" w:unhideWhenUsed="1"/>
+    <w:lsdException w:name="Table Web 2" w:semiHidden="1" w:unhideWhenUsed="1"/>
+    <w:lsdException w:name="Table Web 3" w:semiHidden="1" w:unhideWhenUsed="1"/>
+    <w:lsdException w:name="Balloon Text" w:semiHidden="1" w:unhideWhenUsed="1"/>
+    <w:lsdException w:name="Table Grid" w:uiPriority="59"/>
+    <w:lsdException w:name="Table Theme" w:semiHidden="1" w:unhideWhenUsed="1"/>
+    <w:lsdException w:name="Placeholder Text" w:semiHidden="1"/>
+    <w:lsdException w:name="No Spacing" w:uiPriority="1" w:qFormat="1"/>
+    <w:lsdException w:name="Light Shading" w:uiPriority="60"/>
+    <w:lsdException w:name="Light List" w:uiPriority="61"/>
+    <w:lsdException w:name="Light Grid" w:uiPriority="62"/>
+    <w:lsdException w:name="Medium Shading 1" w:uiPriority="63"/>
+    <w:lsdException w:name="Medium Shading 2" w:uiPriority="64"/>
+    <w:lsdException w:name="Medium List 1" w:uiPriority="65"/>
+    <w:lsdException w:name="Medium List 2" w:uiPriority="66"/>
+    <w:lsdException w:name="Medium Grid 1" w:uiPriority="67"/>
+    <w:lsdException w:name="Medium Grid 2" w:uiPriority="68"/>
+    <w:lsdException w:name="Medium Grid 3" w:uiPriority="69"/>
+    <w:lsdException w:name="Dark List" w:uiPriority="70"/>
+    <w:lsdException w:name="Colorful Shading" w:uiPriority="71"/>
+    <w:lsdException w:name="Colorful List" w:uiPriority="72"/>
+    <w:lsdException w:name="Colorful Grid" w:uiPriority="73"/>
+    <w:lsdException w:name="Light Shading Accent 1" w:uiPriority="60"/>
+    <w:lsdException w:name="Light List Accent 1" w:uiPriority="61"/>
+    <w:lsdException w:name="Light Grid Accent 1" w:uiPriority="62"/>
+    <w:lsdException w:name="Medium Shading 1 Accent 1" w:uiPriority="63"/>
+    <w:lsdException w:name="Medium Shading 2 Accent 1" w:uiPriority="64"/>
+    <w:lsdException w:name="Medium List 1 Accent 1" w:uiPriority="65"/>
+    <w:lsdException w:name="Revision" w:semiHidden="1"/>
+    <w:lsdException w:name="List Paragraph" w:uiPriority="34" w:qFormat="1"/>
+    <w:lsdException w:name="Quote" w:uiPriority="29" w:qFormat="1"/>
+    <w:lsdException w:name="Intense Quote" w:uiPriority="30" w:qFormat="1"/>
+    <w:lsdException w:name="Medium List 2 Accent 1" w:uiPriority="66"/>
+    <w:lsdException w:name="Medium Grid 1 Accent 1" w:uiPriority="67"/>
+    <w:lsdException w:name="Medium Grid 2 Accent 1" w:uiPriority="68"/>
+    <w:lsdException w:name="Medium Grid 3 Accent 1" w:uiPriority="69"/>
+    <w:lsdException w:name="Dark List Accent 1" w:uiPriority="70"/>
+    <w:lsdException w:name="Colorful Shading Accent 1" w:uiPriority="71"/>
+    <w:lsdException w:name="Colorful List Accent 1" w:uiPriority="72"/>
+    <w:lsdException w:name="Colorful Grid Accent 1" w:uiPriority="73"/>
+    <w:lsdException w:name="Light Shading Accent 2" w:uiPriority="60"/>
+    <w:lsdException w:name="Light List Accent 2" w:uiPriority="61"/>
+    <w:lsdException w:name="Light Grid Accent 2" w:uiPriority="62"/>
+    <w:lsdException w:name="Medium Shading 1 Accent 2" w:uiPriority="63"/>
+    <w:lsdException w:name="Medium Shading 2 Accent 2" w:uiPriority="64"/>
+    <w:lsdException w:name="Medium List 1 Accent 2" w:uiPriority="65"/>
+    <w:lsdException w:name="Medium List 2 Accent 2" w:uiPriority="66"/>
+    <w:lsdException w:name="Medium Grid 1 Accent 2" w:uiPriority="67"/>
+    <w:lsdException w:name="Medium Grid 2 Accent 2" w:uiPriority="68"/>
+    <w:lsdException w:name="Medium Grid 3 Accent 2" w:uiPriority="69"/>
+    <w:lsdException w:name="Dark List Accent 2" w:uiPriority="70"/>
+    <w:lsdException w:name="Colorful Shading Accent 2" w:uiPriority="71"/>
+    <w:lsdException w:name="Colorful List Accent 2" w:uiPriority="72"/>
+    <w:lsdException w:name="Colorful Grid Accent 2" w:uiPriority="73"/>
+    <w:lsdException w:name="Light Shading Accent 3" w:uiPriority="60"/>
+    <w:lsdException w:name="Light List Accent 3" w:uiPriority="61"/>
+    <w:lsdException w:name="Light Grid Accent 3" w:uiPriority="62"/>
+    <w:lsdException w:name="Medium Shading 1 Accent 3" w:uiPriority="63"/>
+    <w:lsdException w:name="Medium Shading 2 Accent 3" w:uiPriority="64"/>
+    <w:lsdException w:name="Medium List 1 Accent 3" w:uiPriority="65"/>
+    <w:lsdException w:name="Medium List 2 Accent 3" w:uiPriority="66"/>
+    <w:lsdException w:name="Medium Grid 1 Accent 3" w:uiPriority="67"/>
+    <w:lsdException w:name="Medium Grid 2 Accent 3" w:uiPriority="68"/>
+    <w:lsdException w:name="Medium Grid 3 Accent 3" w:uiPriority="69"/>
+    <w:lsdException w:name="Dark List Accent 3" w:uiPriority="70"/>
+    <w:lsdException w:name="Colorful Shading Accent 3" w:uiPriority="71"/>
+    <w:lsdException w:name="Colorful List Accent 3" w:uiPriority="72"/>
+    <w:lsdException w:name="Colorful Grid Accent 3" w:uiPriority="73"/>
+    <w:lsdException w:name="Light Shading Accent 4" w:uiPriority="60"/>
+    <w:lsdException w:name="Light List Accent 4" w:uiPriority="61"/>
+    <w:lsdException w:name="Light Grid Accent 4" w:uiPriority="62"/>
+    <w:lsdException w:name="Medium Shading 1 Accent 4" w:uiPriority="63"/>
+    <w:lsdException w:name="Medium Shading 2 Accent 4" w:uiPriority="64"/>
+    <w:lsdException w:name="Medium List 1 Accent 4" w:uiPriority="65"/>
+    <w:lsdException w:name="Medium List 2 Accent 4" w:uiPriority="66"/>
+    <w:lsdException w:name="Medium Grid 1 Accent 4" w:uiPriority="67"/>
+    <w:lsdException w:name="Medium Grid 2 Accent 4" w:uiPriority="68"/>
+    <w:lsdException w:name="Medium Grid 3 Accent 4" w:uiPriority="69"/>
+    <w:lsdException w:name="Dark List Accent 4" w:uiPriority="70"/>
+    <w:lsdException w:name="Colorful Shading Accent 4" w:uiPriority="71"/>
+    <w:lsdException w:name="Colorful List Accent 4" w:uiPriority="72"/>
+    <w:lsdException w:name="Colorful Grid Accent 4" w:uiPriority="73"/>
+    <w:lsdException w:name="Light Shading Accent 5" w:uiPriority="60"/>
+    <w:lsdException w:name="Light List Accent 5" w:uiPriority="61"/>
+    <w:lsdException w:name="Light Grid Accent 5" w:uiPriority="62"/>
+    <w:lsdException w:name="Medium Shading 1 Accent 5" w:uiPriority="63"/>
+    <w:lsdException w:name="Medium Shading 2 Accent 5" w:uiPriority="64"/>
+    <w:lsdException w:name="Medium List 1 Accent 5" w:uiPriority="65"/>
+    <w:lsdException w:name="Medium List 2 Accent 5" w:uiPriority="66"/>
+    <w:lsdException w:name="Medium Grid 1 Accent 5" w:uiPriority="67"/>
+    <w:lsdException w:name="Medium Grid 2 Accent 5" w:uiPriority="68"/>
+    <w:lsdException w:name="Medium Grid 3 Accent 5" w:uiPriority="69"/>
+    <w:lsdException w:name="Dark List Accent 5" w:uiPriority="70"/>
+    <w:lsdException w:name="Colorful Shading Accent 5" w:uiPriority="71"/>
+    <w:lsdException w:name="Colorful List Accent 5" w:uiPriority="72"/>
+    <w:lsdException w:name="Colorful Grid Accent 5" w:uiPriority="73"/>
+    <w:lsdException w:name="Light Shading Accent 6" w:uiPriority="60"/>
+    <w:lsdException w:name="Light List Accent 6" w:uiPriority="61"/>
+    <w:lsdException w:name="Light Grid Accent 6" w:uiPriority="62"/>
+    <w:lsdException w:name="Medium Shading 1 Accent 6" w:uiPriority="63"/>
+    <w:lsdException w:name="Medium Shading 2 Accent 6" w:uiPriority="64"/>
+    <w:lsdException w:name="Medium List 1 Accent 6" w:uiPriority="65"/>
+    <w:lsdException w:name="Medium List 2 Accent 6" w:uiPriority="66"/>
+    <w:lsdException w:name="Medium Grid 1 Accent 6" w:uiPriority="67"/>
+    <w:lsdException w:name="Medium Grid 2 Accent 6" w:uiPriority="68"/>
+    <w:lsdException w:name="Medium Grid 3 Accent 6" w:uiPriority="69"/>
+    <w:lsdException w:name="Dark List Accent 6" w:uiPriority="70"/>
+    <w:lsdException w:name="Colorful Shading Accent 6" w:uiPriority="71"/>
+    <w:lsdException w:name="Colorful List Accent 6" w:uiPriority="72"/>
+    <w:lsdException w:name="Colorful Grid Accent 6" w:uiPriority="73"/>
+    <w:lsdException w:name="Subtle Emphasis" w:uiPriority="19" w:qFormat="1"/>
+    <w:lsdException w:name="Intense Emphasis" w:uiPriority="21" w:qFormat="1"/>
+    <w:lsdException w:name="Subtle Reference" w:uiPriority="31" w:qFormat="1"/>
+    <w:lsdException w:name="Intense Reference" w:uiPriority="32" w:qFormat="1"/>
+    <w:lsdException w:name="Book Title" w:uiPriority="33" w:qFormat="1"/>
+    <w:lsdException w:name="Bibliography" w:semiHidden="1" w:uiPriority="37" w:unhideWhenUsed="1"/>
+    <w:lsdException w:name="TOC Heading" w:semiHidden="1" w:uiPriority="39" w:unhideWhenUsed="1" w:qFormat="1"/>
+    <w:lsdException w:name="Grid Table 3" w:semiHidden="1" w:unhideWhenUsed="1"/>
+    <w:lsdException w:name="Grid Table 4" w:uiPriority="49"/>
+    <w:lsdException w:name="Grid Table 5 Dark" w:uiPriority="50"/>
+    <w:lsdException w:name="Grid Table 6 Colorful" w:uiPriority="51"/>
+    <w:lsdException w:name="Grid Table 7 Colorful" w:uiPriority="52"/>
+    <w:lsdException w:name="Grid Table 1 Light Accent 1" w:uiPriority="46"/>
+    <w:lsdException w:name="Grid Table 2 Accent 1" w:uiPriority="47"/>
+    <w:lsdException w:name="Grid Table 3 Accent 1" w:uiPriority="48"/>
+    <w:lsdException w:name="Grid Table 4 Accent 1" w:uiPriority="49"/>
+    <w:lsdException w:name="Grid Table 5 Dark Accent 1" w:uiPriority="50"/>
+    <w:lsdException w:name="Grid Table 6 Colorful Accent 1" w:uiPriority="51"/>
+    <w:lsdException w:name="Grid Table 7 Colorful Accent 1" w:uiPriority="52"/>
+    <w:lsdException w:name="Grid Table 1 Light Accent 2" w:uiPriority="46"/>
+    <w:lsdException w:name="Grid Table 2 Accent 2" w:uiPriority="47"/>
+    <w:lsdException w:name="Grid Table 3 Accent 2" w:uiPriority="48"/>
+    <w:lsdException w:name="Grid Table 4 Accent 2" w:uiPriority="49"/>
+    <w:lsdException w:name="Grid Table 5 Dark Accent 2" w:uiPriority="50"/>
+    <w:lsdException w:name="Grid Table 6 Colorful Accent 2" w:uiPriority="51"/>
+    <w:lsdException w:name="Grid Table 7 Colorful Accent 2" w:uiPriority="52"/>
+    <w:lsdException w:name="Grid Table 1 Light Accent 3" w:uiPriority="46"/>
+    <w:lsdException w:name="Grid Table 2 Accent 3" w:uiPriority="47"/>
+    <w:lsdException w:name="Grid Table 3 Accent 3" w:uiPriority="48"/>
+    <w:lsdException w:name="Grid Table 4 Accent 3" w:uiPriority="49"/>
+    <w:lsdException w:name="Grid Table 5 Dark Accent 3" w:uiPriority="50"/>
+    <w:lsdException w:name="Grid Table 6 Colorful Accent 3" w:uiPriority="51"/>
+    <w:lsdException w:name="Grid Table 7 Colorful Accent 3" w:uiPriority="52"/>
+    <w:lsdException w:name="Grid Table 1 Light Accent 4" w:uiPriority="46"/>
+    <w:lsdException w:name="Grid Table 2 Accent 4" w:uiPriority="47"/>
+    <w:lsdException w:name="Grid Table 3 Accent 4" w:uiPriority="48"/>
+    <w:lsdException w:name="Grid Table 4 Accent 4" w:uiPriority="49"/>
+    <w:lsdException w:name="Grid Table 5 Dark Accent 4" w:uiPriority="50"/>
+    <w:lsdException w:name="Grid Table 6 Colorful Accent 4" w:uiPriority="51"/>
+    <w:lsdException w:name="Grid Table 7 Colorful Accent 4" w:uiPriority="52"/>
+    <w:lsdException w:name="Grid Table 1 Light Accent 5" w:uiPriority="46"/>
+    <w:lsdException w:name="Grid Table 2 Accent 5" w:uiPriority="47"/>
+    <w:lsdException w:name="Grid Table 3 Accent 5" w:uiPriority="48"/>
+    <w:lsdException w:name="Grid Table 4 Accent 5" w:uiPriority="49"/>
+    <w:lsdException w:name="Grid Table 5 Dark Accent 5" w:uiPriority="50"/>
+    <w:lsdException w:name="Grid Table 6 Colorful Accent 5" w:uiPriority="51"/>
+    <w:lsdException w:name="Grid Table 7 Colorful Accent 5" w:uiPriority="52"/>
+    <w:lsdException w:name="Grid Table 1 Light Accent 6" w:uiPriority="46"/>
+    <w:lsdException w:name="Grid Table 2 Accent 6" w:uiPriority="47"/>
+    <w:lsdException w:name="Grid Table 3 Accent 6" w:uiPriority="48"/>
+    <w:lsdException w:name="Grid Table 4 Accent 6" w:uiPriority="49"/>
+    <w:lsdException w:name="Grid Table 5 Dark Accent 6" w:uiPriority="50"/>
+    <w:lsdException w:name="Grid Table 6 Colorful Accent 6" w:uiPriority="51"/>
+    <w:lsdException w:name="Grid Table 7 Colorful Accent 6" w:uiPriority="52"/>
+    <w:lsdException w:name="List Table 1 Light" w:uiPriority="46"/>
+    <w:lsdException w:name="List Table 2" w:uiPriority="47"/>
+    <w:lsdException w:name="List Table 3" w:uiPriority="48"/>
+    <w:lsdException w:name="List Table 4" w:uiPriority="49"/>
+    <w:lsdException w:name="List Table 5 Dark" w:uiPriority="50"/>
+    <w:lsdException w:name="List Table 6 Colorful" w:uiPriority="51"/>
+    <w:lsdException w:name="List Table 7 Colorful" w:uiPriority="52"/>
+    <w:lsdException w:name="List Table 1 Light Accent 1" w:uiPriority="46"/>
+    <w:lsdException w:name="List Table 2 Accent 1" w:uiPriority="47"/>
+    <w:lsdException w:name="List Table 3 Accent 1" w:uiPriority="48"/>
+    <w:lsdException w:name="List Table 4 Accent 1" w:uiPriority="49"/>
+    <w:lsdException w:name="List Table 5 Dark Accent 1" w:uiPriority="50"/>
+    <w:lsdException w:name="List Table 6 Colorful Accent 1" w:uiPriority="51"/>
+    <w:lsdException w:name="List Table 7 Colorful Accent 1" w:uiPriority="52"/>
+    <w:lsdException w:name="List Table 1 Light Accent 2" w:uiPriority="46"/>
+    <w:lsdException w:name="List Table 2 Accent 2" w:uiPriority="47"/>
+    <w:lsdException w:name="List Table 3 Accent 2" w:uiPriority="48"/>
+    <w:lsdException w:name="List Table 4 Accent 2" w:uiPriority="49"/>
+    <w:lsdException w:name="List Table 5 Dark Accent 2" w:uiPriority="50"/>
+    <w:lsdException w:name="List Table 6 Colorful Accent 2" w:uiPriority="51"/>
+    <w:lsdException w:name="List Table 7 Colorful Accent 2" w:uiPriority="52"/>
+    <w:lsdException w:name="List Table 1 Light Accent 3" w:uiPriority="46"/>
+    <w:lsdException w:name="List Table 2 Accent 3" w:uiPriority="47"/>
+    <w:lsdException w:name="List Table 3 Accent 3" w:uiPriority="48"/>
+    <w:lsdException w:name="List Table 4 Accent 3" w:uiPriority="49"/>
+    <w:lsdException w:name="List Table 5 Dark Accent 3" w:uiPriority="50"/>
+    <w:lsdException w:name="List Table 6 Colorful Accent 3" w:uiPriority="51"/>
+    <w:lsdException w:name="List Table 7 Colorful Accent 3" w:uiPriority="52"/>
+    <w:lsdException w:name="List Table 1 Light Accent 4" w:uiPriority="46"/>
+    <w:lsdException w:name="List Table 2 Accent 4" w:uiPriority="47"/>
+    <w:lsdException w:name="List Table 3 Accent 4" w:uiPriority="48"/>
+    <w:lsdException w:name="List Table 4 Accent 4" w:uiPriority="49"/>
+    <w:lsdException w:name="List Table 5 Dark Accent 4" w:uiPriority="50"/>
+    <w:lsdException w:name="List Table 6 Colorful Accent 4" w:uiPriority="51"/>
+    <w:lsdException w:name="List Table 7 Colorful Accent 4" w:uiPriority="52"/>
+    <w:lsdException w:name="List Table 1 Light Accent 5" w:uiPriority="46"/>
+    <w:lsdException w:name="List Table 2 Accent 5" w:uiPriority="47"/>
+    <w:lsdException w:name="List Table 3 Accent 5" w:uiPriority="48"/>
+    <w:lsdException w:name="List Table 4 Accent 5" w:uiPriority="49"/>
+    <w:lsdException w:name="List Table 5 Dark Accent 5" w:uiPriority="50"/>
+    <w:lsdException w:name="List Table 6 Colorful Accent 5" w:uiPriority="51"/>
+    <w:lsdException w:name="List Table 7 Colorful Accent 5" w:uiPriority="52"/>
+    <w:lsdException w:name="List Table 1 Light Accent 6" w:uiPriority="46"/>
+    <w:lsdException w:name="List Table 2 Accent 6" w:uiPriority="47"/>
+    <w:lsdException w:name="List Table 3 Accent 6" w:uiPriority="48"/>
+    <w:lsdException w:name="List Table 4 Accent 6" w:uiPriority="49"/>
+    <w:lsdException w:name="List Table 5 Dark Accent 6" w:uiPriority="50"/>
+    <w:lsdException w:name="List Table 6 Colorful Accent 6" w:uiPriority="51"/>
+    <w:lsdException w:name="List Table 7 Colorful Accent 6" w:uiPriority="52"/>
+    <w:lsdException w:name="Mention" w:semiHidden="1" w:unhideWhenUsed="1"/>
   </w:latentStyles>
   <w:style w:type="paragraph" w:default="1" w:styleId="Normal">
     <w:name w:val="Normal"/>

</xml_diff>